<commit_message>
14 edit + review
</commit_message>
<xml_diff>
--- a/03 GNULinux a Windows Server/3. otázka.docx
+++ b/03 GNULinux a Windows Server/3. otázka.docx
@@ -4,7 +4,7 @@
   <w:body>
     <w:p>
       <w:pPr>
-        <w:pStyle w:val="Nadpis4"/>
+        <w:pStyle w:val="Heading4"/>
         <w:rPr>
           <w:i w:val="0"/>
           <w:iCs w:val="0"/>
@@ -54,7 +54,7 @@
     </w:p>
     <w:p>
       <w:pPr>
-        <w:pStyle w:val="Nadpis4"/>
+        <w:pStyle w:val="Heading4"/>
       </w:pPr>
       <w:r>
         <w:t>Úvod</w:t>
@@ -87,7 +87,7 @@
     </w:p>
     <w:p>
       <w:pPr>
-        <w:pStyle w:val="Nadpis1"/>
+        <w:pStyle w:val="Heading1"/>
       </w:pPr>
       <w:r>
         <w:t xml:space="preserve">Virtualizace </w:t>
@@ -121,7 +121,7 @@
     </w:p>
     <w:p>
       <w:pPr>
-        <w:pStyle w:val="Nadpis3"/>
+        <w:pStyle w:val="Heading3"/>
       </w:pPr>
       <w:r>
         <w:t>Důvody virtualizace</w:t>
@@ -129,7 +129,7 @@
     </w:p>
     <w:p>
       <w:pPr>
-        <w:pStyle w:val="Odstavecseseznamem"/>
+        <w:pStyle w:val="ListParagraph"/>
         <w:numPr>
           <w:ilvl w:val="0"/>
           <w:numId w:val="2"/>
@@ -167,7 +167,7 @@
     </w:p>
     <w:p>
       <w:pPr>
-        <w:pStyle w:val="Odstavecseseznamem"/>
+        <w:pStyle w:val="ListParagraph"/>
         <w:numPr>
           <w:ilvl w:val="0"/>
           <w:numId w:val="2"/>
@@ -193,7 +193,7 @@
     </w:p>
     <w:p>
       <w:pPr>
-        <w:pStyle w:val="Odstavecseseznamem"/>
+        <w:pStyle w:val="ListParagraph"/>
         <w:numPr>
           <w:ilvl w:val="0"/>
           <w:numId w:val="2"/>
@@ -231,7 +231,7 @@
     </w:p>
     <w:p>
       <w:pPr>
-        <w:pStyle w:val="Odstavecseseznamem"/>
+        <w:pStyle w:val="ListParagraph"/>
         <w:numPr>
           <w:ilvl w:val="0"/>
           <w:numId w:val="2"/>
@@ -257,7 +257,7 @@
     </w:p>
     <w:p>
       <w:pPr>
-        <w:pStyle w:val="Odstavecseseznamem"/>
+        <w:pStyle w:val="ListParagraph"/>
         <w:numPr>
           <w:ilvl w:val="0"/>
           <w:numId w:val="2"/>
@@ -283,7 +283,7 @@
     </w:p>
     <w:p>
       <w:pPr>
-        <w:pStyle w:val="Nadpis3"/>
+        <w:pStyle w:val="Heading3"/>
       </w:pPr>
       <w:r>
         <w:t>Druhy virtualizace</w:t>
@@ -291,7 +291,7 @@
     </w:p>
     <w:p>
       <w:pPr>
-        <w:pStyle w:val="Odstavecseseznamem"/>
+        <w:pStyle w:val="ListParagraph"/>
         <w:numPr>
           <w:ilvl w:val="0"/>
           <w:numId w:val="5"/>
@@ -311,7 +311,7 @@
     </w:p>
     <w:p>
       <w:pPr>
-        <w:pStyle w:val="Odstavecseseznamem"/>
+        <w:pStyle w:val="ListParagraph"/>
         <w:numPr>
           <w:ilvl w:val="0"/>
           <w:numId w:val="4"/>
@@ -335,7 +335,7 @@
     </w:p>
     <w:p>
       <w:pPr>
-        <w:pStyle w:val="Odstavecseseznamem"/>
+        <w:pStyle w:val="ListParagraph"/>
         <w:numPr>
           <w:ilvl w:val="0"/>
           <w:numId w:val="4"/>
@@ -373,7 +373,7 @@
     </w:p>
     <w:p>
       <w:pPr>
-        <w:pStyle w:val="Odstavecseseznamem"/>
+        <w:pStyle w:val="ListParagraph"/>
         <w:numPr>
           <w:ilvl w:val="0"/>
           <w:numId w:val="4"/>
@@ -391,7 +391,7 @@
     </w:p>
     <w:p>
       <w:pPr>
-        <w:pStyle w:val="Odstavecseseznamem"/>
+        <w:pStyle w:val="ListParagraph"/>
         <w:numPr>
           <w:ilvl w:val="1"/>
           <w:numId w:val="4"/>
@@ -409,7 +409,7 @@
     </w:p>
     <w:p>
       <w:pPr>
-        <w:pStyle w:val="Odstavecseseznamem"/>
+        <w:pStyle w:val="ListParagraph"/>
         <w:numPr>
           <w:ilvl w:val="1"/>
           <w:numId w:val="4"/>
@@ -427,7 +427,7 @@
     </w:p>
     <w:p>
       <w:pPr>
-        <w:pStyle w:val="Odstavecseseznamem"/>
+        <w:pStyle w:val="ListParagraph"/>
         <w:numPr>
           <w:ilvl w:val="0"/>
           <w:numId w:val="4"/>
@@ -445,7 +445,7 @@
     </w:p>
     <w:p>
       <w:pPr>
-        <w:pStyle w:val="Odstavecseseznamem"/>
+        <w:pStyle w:val="ListParagraph"/>
         <w:numPr>
           <w:ilvl w:val="1"/>
           <w:numId w:val="4"/>
@@ -546,7 +546,7 @@
     </w:p>
     <w:p>
       <w:pPr>
-        <w:pStyle w:val="Odstavecseseznamem"/>
+        <w:pStyle w:val="ListParagraph"/>
         <w:numPr>
           <w:ilvl w:val="0"/>
           <w:numId w:val="6"/>
@@ -566,7 +566,7 @@
     </w:p>
     <w:p>
       <w:pPr>
-        <w:pStyle w:val="Odstavecseseznamem"/>
+        <w:pStyle w:val="ListParagraph"/>
         <w:numPr>
           <w:ilvl w:val="0"/>
           <w:numId w:val="4"/>
@@ -584,7 +584,7 @@
     </w:p>
     <w:p>
       <w:pPr>
-        <w:pStyle w:val="Odstavecseseznamem"/>
+        <w:pStyle w:val="ListParagraph"/>
         <w:numPr>
           <w:ilvl w:val="0"/>
           <w:numId w:val="4"/>
@@ -628,7 +628,7 @@
     </w:p>
     <w:p>
       <w:pPr>
-        <w:pStyle w:val="Odstavecseseznamem"/>
+        <w:pStyle w:val="ListParagraph"/>
         <w:numPr>
           <w:ilvl w:val="0"/>
           <w:numId w:val="4"/>
@@ -707,7 +707,7 @@
     </w:p>
     <w:p>
       <w:pPr>
-        <w:pStyle w:val="Odstavecseseznamem"/>
+        <w:pStyle w:val="ListParagraph"/>
         <w:numPr>
           <w:ilvl w:val="0"/>
           <w:numId w:val="4"/>
@@ -725,7 +725,7 @@
     </w:p>
     <w:p>
       <w:pPr>
-        <w:pStyle w:val="Odstavecseseznamem"/>
+        <w:pStyle w:val="ListParagraph"/>
         <w:numPr>
           <w:ilvl w:val="1"/>
           <w:numId w:val="4"/>
@@ -755,7 +755,7 @@
     </w:p>
     <w:p>
       <w:pPr>
-        <w:pStyle w:val="Odstavecseseznamem"/>
+        <w:pStyle w:val="ListParagraph"/>
         <w:numPr>
           <w:ilvl w:val="0"/>
           <w:numId w:val="4"/>
@@ -773,7 +773,7 @@
     </w:p>
     <w:p>
       <w:pPr>
-        <w:pStyle w:val="Odstavecseseznamem"/>
+        <w:pStyle w:val="ListParagraph"/>
         <w:numPr>
           <w:ilvl w:val="1"/>
           <w:numId w:val="4"/>
@@ -892,7 +892,7 @@
     <w:bookmarkEnd w:id="2"/>
     <w:p>
       <w:pPr>
-        <w:pStyle w:val="Odstavecseseznamem"/>
+        <w:pStyle w:val="ListParagraph"/>
         <w:numPr>
           <w:ilvl w:val="0"/>
           <w:numId w:val="6"/>
@@ -910,7 +910,7 @@
     </w:p>
     <w:p>
       <w:pPr>
-        <w:pStyle w:val="Odstavecseseznamem"/>
+        <w:pStyle w:val="ListParagraph"/>
         <w:numPr>
           <w:ilvl w:val="0"/>
           <w:numId w:val="4"/>
@@ -928,7 +928,7 @@
     </w:p>
     <w:p>
       <w:pPr>
-        <w:pStyle w:val="Odstavecseseznamem"/>
+        <w:pStyle w:val="ListParagraph"/>
         <w:numPr>
           <w:ilvl w:val="0"/>
           <w:numId w:val="4"/>
@@ -946,7 +946,7 @@
     </w:p>
     <w:p>
       <w:pPr>
-        <w:pStyle w:val="Odstavecseseznamem"/>
+        <w:pStyle w:val="ListParagraph"/>
         <w:numPr>
           <w:ilvl w:val="0"/>
           <w:numId w:val="4"/>
@@ -964,7 +964,7 @@
     </w:p>
     <w:p>
       <w:pPr>
-        <w:pStyle w:val="Odstavecseseznamem"/>
+        <w:pStyle w:val="ListParagraph"/>
         <w:numPr>
           <w:ilvl w:val="0"/>
           <w:numId w:val="4"/>
@@ -982,7 +982,7 @@
     </w:p>
     <w:p>
       <w:pPr>
-        <w:pStyle w:val="Odstavecseseznamem"/>
+        <w:pStyle w:val="ListParagraph"/>
         <w:numPr>
           <w:ilvl w:val="0"/>
           <w:numId w:val="4"/>
@@ -1033,7 +1033,7 @@
     </w:p>
     <w:p>
       <w:pPr>
-        <w:pStyle w:val="Odstavecseseznamem"/>
+        <w:pStyle w:val="ListParagraph"/>
         <w:numPr>
           <w:ilvl w:val="0"/>
           <w:numId w:val="4"/>
@@ -1051,7 +1051,7 @@
     </w:p>
     <w:p>
       <w:pPr>
-        <w:pStyle w:val="Odstavecseseznamem"/>
+        <w:pStyle w:val="ListParagraph"/>
         <w:numPr>
           <w:ilvl w:val="1"/>
           <w:numId w:val="4"/>
@@ -1069,7 +1069,7 @@
     </w:p>
     <w:p>
       <w:pPr>
-        <w:pStyle w:val="Odstavecseseznamem"/>
+        <w:pStyle w:val="ListParagraph"/>
         <w:numPr>
           <w:ilvl w:val="0"/>
           <w:numId w:val="4"/>
@@ -1087,7 +1087,7 @@
     </w:p>
     <w:p>
       <w:pPr>
-        <w:pStyle w:val="Odstavecseseznamem"/>
+        <w:pStyle w:val="ListParagraph"/>
         <w:numPr>
           <w:ilvl w:val="1"/>
           <w:numId w:val="4"/>
@@ -1096,6 +1096,7 @@
           <w:lang w:val="cs-CZ"/>
         </w:rPr>
       </w:pPr>
+      <w:bookmarkStart w:id="4" w:name="_GoBack"/>
       <w:r>
         <w:rPr>
           <w:noProof/>
@@ -1174,6 +1175,7 @@
           </wp:anchor>
         </w:drawing>
       </w:r>
+      <w:bookmarkEnd w:id="4"/>
       <w:r>
         <w:rPr>
           <w:lang w:val="cs-CZ"/>
@@ -1183,7 +1185,7 @@
     </w:p>
     <w:p>
       <w:pPr>
-        <w:pStyle w:val="Odstavecseseznamem"/>
+        <w:pStyle w:val="ListParagraph"/>
         <w:numPr>
           <w:ilvl w:val="0"/>
           <w:numId w:val="6"/>
@@ -1203,7 +1205,7 @@
     </w:p>
     <w:p>
       <w:pPr>
-        <w:pStyle w:val="Odstavecseseznamem"/>
+        <w:pStyle w:val="ListParagraph"/>
         <w:numPr>
           <w:ilvl w:val="0"/>
           <w:numId w:val="4"/>
@@ -1221,7 +1223,7 @@
     </w:p>
     <w:p>
       <w:pPr>
-        <w:pStyle w:val="Odstavecseseznamem"/>
+        <w:pStyle w:val="ListParagraph"/>
         <w:numPr>
           <w:ilvl w:val="0"/>
           <w:numId w:val="4"/>
@@ -1251,7 +1253,7 @@
     </w:p>
     <w:p>
       <w:pPr>
-        <w:pStyle w:val="Odstavecseseznamem"/>
+        <w:pStyle w:val="ListParagraph"/>
         <w:numPr>
           <w:ilvl w:val="0"/>
           <w:numId w:val="4"/>
@@ -1269,7 +1271,7 @@
     </w:p>
     <w:p>
       <w:pPr>
-        <w:pStyle w:val="Odstavecseseznamem"/>
+        <w:pStyle w:val="ListParagraph"/>
         <w:numPr>
           <w:ilvl w:val="0"/>
           <w:numId w:val="4"/>
@@ -1312,7 +1314,7 @@
     </w:p>
     <w:p>
       <w:pPr>
-        <w:pStyle w:val="Odstavecseseznamem"/>
+        <w:pStyle w:val="ListParagraph"/>
         <w:numPr>
           <w:ilvl w:val="0"/>
           <w:numId w:val="4"/>
@@ -1330,7 +1332,7 @@
     </w:p>
     <w:p>
       <w:pPr>
-        <w:pStyle w:val="Odstavecseseznamem"/>
+        <w:pStyle w:val="ListParagraph"/>
         <w:numPr>
           <w:ilvl w:val="1"/>
           <w:numId w:val="4"/>
@@ -1348,7 +1350,7 @@
     </w:p>
     <w:p>
       <w:pPr>
-        <w:pStyle w:val="Odstavecseseznamem"/>
+        <w:pStyle w:val="ListParagraph"/>
         <w:numPr>
           <w:ilvl w:val="0"/>
           <w:numId w:val="4"/>
@@ -1366,7 +1368,7 @@
     </w:p>
     <w:p>
       <w:pPr>
-        <w:pStyle w:val="Odstavecseseznamem"/>
+        <w:pStyle w:val="ListParagraph"/>
         <w:numPr>
           <w:ilvl w:val="1"/>
           <w:numId w:val="4"/>
@@ -1500,9 +1502,9 @@
     <w:p/>
     <w:p>
       <w:pPr>
-        <w:pStyle w:val="Nadpis1"/>
-      </w:pPr>
-      <w:bookmarkStart w:id="4" w:name="_Toc532415095"/>
+        <w:pStyle w:val="Heading1"/>
+      </w:pPr>
+      <w:bookmarkStart w:id="5" w:name="_Toc532415095"/>
       <w:r>
         <w:rPr>
           <w:lang w:val="en-GB"/>
@@ -1512,11 +1514,11 @@
       <w:r>
         <w:t>, Cestovní profil</w:t>
       </w:r>
-      <w:bookmarkEnd w:id="4"/>
-    </w:p>
-    <w:p>
-      <w:pPr>
-        <w:pStyle w:val="Nadpis2"/>
+      <w:bookmarkEnd w:id="5"/>
+    </w:p>
+    <w:p>
+      <w:pPr>
+        <w:pStyle w:val="Heading2"/>
         <w:numPr>
           <w:ilvl w:val="1"/>
           <w:numId w:val="0"/>
@@ -1526,14 +1528,14 @@
           <w:lang w:val="en-GB"/>
         </w:rPr>
       </w:pPr>
-      <w:bookmarkStart w:id="5" w:name="_Toc532415096"/>
+      <w:bookmarkStart w:id="6" w:name="_Toc532415096"/>
       <w:r>
         <w:rPr>
           <w:lang w:val="en-GB"/>
         </w:rPr>
         <w:t>LDAP</w:t>
       </w:r>
-      <w:bookmarkEnd w:id="5"/>
+      <w:bookmarkEnd w:id="6"/>
       <w:r>
         <w:rPr>
           <w:lang w:val="en-GB"/>
@@ -1577,7 +1579,7 @@
     </w:p>
     <w:p>
       <w:pPr>
-        <w:pStyle w:val="Odstavecseseznamem"/>
+        <w:pStyle w:val="ListParagraph"/>
         <w:numPr>
           <w:ilvl w:val="0"/>
           <w:numId w:val="6"/>
@@ -1592,7 +1594,7 @@
     </w:p>
     <w:p>
       <w:pPr>
-        <w:pStyle w:val="Odstavecseseznamem"/>
+        <w:pStyle w:val="ListParagraph"/>
         <w:numPr>
           <w:ilvl w:val="0"/>
           <w:numId w:val="6"/>
@@ -1604,7 +1606,7 @@
     </w:p>
     <w:p>
       <w:pPr>
-        <w:pStyle w:val="Odstavecseseznamem"/>
+        <w:pStyle w:val="ListParagraph"/>
         <w:numPr>
           <w:ilvl w:val="0"/>
           <w:numId w:val="6"/>
@@ -1622,7 +1624,7 @@
     </w:p>
     <w:p>
       <w:pPr>
-        <w:pStyle w:val="Odstavecseseznamem"/>
+        <w:pStyle w:val="ListParagraph"/>
         <w:numPr>
           <w:ilvl w:val="0"/>
           <w:numId w:val="6"/>
@@ -1634,7 +1636,7 @@
     </w:p>
     <w:p>
       <w:pPr>
-        <w:pStyle w:val="Odstavecseseznamem"/>
+        <w:pStyle w:val="ListParagraph"/>
         <w:numPr>
           <w:ilvl w:val="0"/>
           <w:numId w:val="6"/>
@@ -1658,7 +1660,7 @@
     </w:p>
     <w:p>
       <w:pPr>
-        <w:pStyle w:val="Odstavecseseznamem"/>
+        <w:pStyle w:val="ListParagraph"/>
         <w:numPr>
           <w:ilvl w:val="1"/>
           <w:numId w:val="6"/>
@@ -1676,7 +1678,7 @@
     </w:p>
     <w:p>
       <w:pPr>
-        <w:pStyle w:val="Odstavecseseznamem"/>
+        <w:pStyle w:val="ListParagraph"/>
         <w:numPr>
           <w:ilvl w:val="1"/>
           <w:numId w:val="6"/>
@@ -1712,7 +1714,7 @@
     </w:p>
     <w:p>
       <w:pPr>
-        <w:pStyle w:val="Nadpis2"/>
+        <w:pStyle w:val="Heading2"/>
         <w:numPr>
           <w:ilvl w:val="1"/>
           <w:numId w:val="0"/>
@@ -1722,18 +1724,18 @@
           <w:lang w:val="en-GB"/>
         </w:rPr>
       </w:pPr>
-      <w:bookmarkStart w:id="6" w:name="_Toc532415097"/>
+      <w:bookmarkStart w:id="7" w:name="_Toc532415097"/>
       <w:r>
         <w:rPr>
           <w:lang w:val="en-GB"/>
         </w:rPr>
         <w:t>Active directory</w:t>
       </w:r>
-      <w:bookmarkEnd w:id="6"/>
-    </w:p>
-    <w:p>
-      <w:pPr>
-        <w:pStyle w:val="Odstavecseseznamem"/>
+      <w:bookmarkEnd w:id="7"/>
+    </w:p>
+    <w:p>
+      <w:pPr>
+        <w:pStyle w:val="ListParagraph"/>
         <w:numPr>
           <w:ilvl w:val="0"/>
           <w:numId w:val="6"/>
@@ -1748,7 +1750,7 @@
     </w:p>
     <w:p>
       <w:pPr>
-        <w:pStyle w:val="Odstavecseseznamem"/>
+        <w:pStyle w:val="ListParagraph"/>
         <w:numPr>
           <w:ilvl w:val="0"/>
           <w:numId w:val="6"/>
@@ -1760,7 +1762,7 @@
     </w:p>
     <w:p>
       <w:pPr>
-        <w:pStyle w:val="Odstavecseseznamem"/>
+        <w:pStyle w:val="ListParagraph"/>
         <w:numPr>
           <w:ilvl w:val="0"/>
           <w:numId w:val="6"/>
@@ -1772,7 +1774,7 @@
     </w:p>
     <w:p>
       <w:pPr>
-        <w:pStyle w:val="Odstavecseseznamem"/>
+        <w:pStyle w:val="ListParagraph"/>
         <w:numPr>
           <w:ilvl w:val="1"/>
           <w:numId w:val="6"/>
@@ -1784,7 +1786,7 @@
     </w:p>
     <w:p>
       <w:pPr>
-        <w:pStyle w:val="Odstavecseseznamem"/>
+        <w:pStyle w:val="ListParagraph"/>
         <w:numPr>
           <w:ilvl w:val="1"/>
           <w:numId w:val="6"/>
@@ -1796,7 +1798,7 @@
     </w:p>
     <w:p>
       <w:pPr>
-        <w:pStyle w:val="Odstavecseseznamem"/>
+        <w:pStyle w:val="ListParagraph"/>
         <w:numPr>
           <w:ilvl w:val="1"/>
           <w:numId w:val="6"/>
@@ -1808,7 +1810,7 @@
     </w:p>
     <w:p>
       <w:pPr>
-        <w:pStyle w:val="Odstavecseseznamem"/>
+        <w:pStyle w:val="ListParagraph"/>
         <w:numPr>
           <w:ilvl w:val="0"/>
           <w:numId w:val="6"/>
@@ -1832,22 +1834,22 @@
     </w:p>
     <w:p>
       <w:pPr>
-        <w:pStyle w:val="Nadpis3"/>
+        <w:pStyle w:val="Heading3"/>
         <w:numPr>
           <w:ilvl w:val="2"/>
           <w:numId w:val="0"/>
         </w:numPr>
         <w:ind w:left="720" w:hanging="720"/>
       </w:pPr>
-      <w:bookmarkStart w:id="7" w:name="_Toc532415098"/>
+      <w:bookmarkStart w:id="8" w:name="_Toc532415098"/>
       <w:r>
         <w:t>Struktura</w:t>
       </w:r>
-      <w:bookmarkEnd w:id="7"/>
-    </w:p>
-    <w:p>
-      <w:pPr>
-        <w:pStyle w:val="Odstavecseseznamem"/>
+      <w:bookmarkEnd w:id="8"/>
+    </w:p>
+    <w:p>
+      <w:pPr>
+        <w:pStyle w:val="ListParagraph"/>
         <w:numPr>
           <w:ilvl w:val="0"/>
           <w:numId w:val="6"/>
@@ -1868,7 +1870,7 @@
     </w:p>
     <w:p>
       <w:pPr>
-        <w:pStyle w:val="Odstavecseseznamem"/>
+        <w:pStyle w:val="ListParagraph"/>
         <w:numPr>
           <w:ilvl w:val="1"/>
           <w:numId w:val="6"/>
@@ -1881,7 +1883,7 @@
     </w:p>
     <w:p>
       <w:pPr>
-        <w:pStyle w:val="Odstavecseseznamem"/>
+        <w:pStyle w:val="ListParagraph"/>
         <w:numPr>
           <w:ilvl w:val="0"/>
           <w:numId w:val="6"/>
@@ -1899,7 +1901,7 @@
     </w:p>
     <w:p>
       <w:pPr>
-        <w:pStyle w:val="Odstavecseseznamem"/>
+        <w:pStyle w:val="ListParagraph"/>
         <w:numPr>
           <w:ilvl w:val="0"/>
           <w:numId w:val="6"/>
@@ -1917,7 +1919,7 @@
     </w:p>
     <w:p>
       <w:pPr>
-        <w:pStyle w:val="Odstavecseseznamem"/>
+        <w:pStyle w:val="ListParagraph"/>
         <w:numPr>
           <w:ilvl w:val="0"/>
           <w:numId w:val="6"/>
@@ -1935,7 +1937,7 @@
     </w:p>
     <w:p>
       <w:pPr>
-        <w:pStyle w:val="Odstavecseseznamem"/>
+        <w:pStyle w:val="ListParagraph"/>
         <w:numPr>
           <w:ilvl w:val="0"/>
           <w:numId w:val="6"/>
@@ -1953,7 +1955,7 @@
     </w:p>
     <w:p>
       <w:pPr>
-        <w:pStyle w:val="Odstavecseseznamem"/>
+        <w:pStyle w:val="ListParagraph"/>
         <w:numPr>
           <w:ilvl w:val="0"/>
           <w:numId w:val="6"/>
@@ -2225,7 +2227,7 @@
           </wp:anchor>
         </w:drawing>
       </w:r>
-      <w:bookmarkStart w:id="8" w:name="_Toc532415099"/>
+      <w:bookmarkStart w:id="9" w:name="_Toc532415099"/>
     </w:p>
     <w:p/>
     <w:p/>
@@ -2234,16 +2236,16 @@
     <w:p/>
     <w:p>
       <w:pPr>
-        <w:pStyle w:val="Nadpis2"/>
+        <w:pStyle w:val="Heading2"/>
       </w:pPr>
       <w:r>
         <w:t>Účty</w:t>
       </w:r>
-      <w:bookmarkEnd w:id="8"/>
-    </w:p>
-    <w:p>
-      <w:pPr>
-        <w:pStyle w:val="Odstavecseseznamem"/>
+      <w:bookmarkEnd w:id="9"/>
+    </w:p>
+    <w:p>
+      <w:pPr>
+        <w:pStyle w:val="ListParagraph"/>
         <w:numPr>
           <w:ilvl w:val="0"/>
           <w:numId w:val="6"/>
@@ -2267,7 +2269,7 @@
     </w:p>
     <w:p>
       <w:pPr>
-        <w:pStyle w:val="Odstavecseseznamem"/>
+        <w:pStyle w:val="ListParagraph"/>
         <w:numPr>
           <w:ilvl w:val="1"/>
           <w:numId w:val="6"/>
@@ -2306,7 +2308,7 @@
     </w:p>
     <w:p>
       <w:pPr>
-        <w:pStyle w:val="Odstavecseseznamem"/>
+        <w:pStyle w:val="ListParagraph"/>
         <w:numPr>
           <w:ilvl w:val="1"/>
           <w:numId w:val="6"/>
@@ -2327,32 +2329,32 @@
     </w:p>
     <w:p>
       <w:pPr>
-        <w:pStyle w:val="Nadpis1"/>
+        <w:pStyle w:val="Heading1"/>
         <w:ind w:left="432" w:hanging="432"/>
       </w:pPr>
-      <w:bookmarkStart w:id="9" w:name="_Toc532415100"/>
+      <w:bookmarkStart w:id="10" w:name="_Toc532415100"/>
       <w:r>
         <w:t>Souborové systémy, adresářová struktura</w:t>
       </w:r>
-      <w:bookmarkEnd w:id="9"/>
-    </w:p>
-    <w:p>
-      <w:pPr>
-        <w:pStyle w:val="Nadpis2"/>
+      <w:bookmarkEnd w:id="10"/>
+    </w:p>
+    <w:p>
+      <w:pPr>
+        <w:pStyle w:val="Heading2"/>
         <w:numPr>
           <w:ilvl w:val="1"/>
           <w:numId w:val="0"/>
         </w:numPr>
         <w:ind w:left="576" w:hanging="576"/>
       </w:pPr>
-      <w:bookmarkStart w:id="10" w:name="_Toc532415101"/>
+      <w:bookmarkStart w:id="11" w:name="_Toc532415101"/>
       <w:r>
         <w:t>S</w:t>
       </w:r>
       <w:r>
         <w:t>ouborový systém</w:t>
       </w:r>
-      <w:bookmarkEnd w:id="10"/>
+      <w:bookmarkEnd w:id="11"/>
     </w:p>
     <w:p>
       <w:r>
@@ -2400,25 +2402,25 @@
     </w:p>
     <w:p>
       <w:pPr>
-        <w:pStyle w:val="Nadpis2"/>
+        <w:pStyle w:val="Heading2"/>
         <w:numPr>
           <w:ilvl w:val="1"/>
           <w:numId w:val="0"/>
         </w:numPr>
         <w:ind w:left="576" w:hanging="576"/>
       </w:pPr>
-      <w:bookmarkStart w:id="11" w:name="_Toc532415102"/>
+      <w:bookmarkStart w:id="12" w:name="_Toc532415102"/>
       <w:r>
         <w:t>V</w:t>
       </w:r>
       <w:r>
         <w:t>lastnosti souborových systémů</w:t>
       </w:r>
-      <w:bookmarkEnd w:id="11"/>
-    </w:p>
-    <w:p>
-      <w:pPr>
-        <w:pStyle w:val="Odstavecseseznamem"/>
+      <w:bookmarkEnd w:id="12"/>
+    </w:p>
+    <w:p>
+      <w:pPr>
+        <w:pStyle w:val="ListParagraph"/>
         <w:numPr>
           <w:ilvl w:val="0"/>
           <w:numId w:val="6"/>
@@ -2442,7 +2444,7 @@
     </w:p>
     <w:p>
       <w:pPr>
-        <w:pStyle w:val="Odstavecseseznamem"/>
+        <w:pStyle w:val="ListParagraph"/>
         <w:numPr>
           <w:ilvl w:val="0"/>
           <w:numId w:val="6"/>
@@ -2460,7 +2462,7 @@
     </w:p>
     <w:p>
       <w:pPr>
-        <w:pStyle w:val="Odstavecseseznamem"/>
+        <w:pStyle w:val="ListParagraph"/>
         <w:numPr>
           <w:ilvl w:val="0"/>
           <w:numId w:val="6"/>
@@ -2484,7 +2486,7 @@
     </w:p>
     <w:p>
       <w:pPr>
-        <w:pStyle w:val="Odstavecseseznamem"/>
+        <w:pStyle w:val="ListParagraph"/>
         <w:numPr>
           <w:ilvl w:val="0"/>
           <w:numId w:val="6"/>
@@ -2502,7 +2504,7 @@
     </w:p>
     <w:p>
       <w:pPr>
-        <w:pStyle w:val="Odstavecseseznamem"/>
+        <w:pStyle w:val="ListParagraph"/>
         <w:numPr>
           <w:ilvl w:val="0"/>
           <w:numId w:val="6"/>
@@ -2520,19 +2522,19 @@
     </w:p>
     <w:p>
       <w:pPr>
-        <w:pStyle w:val="Nadpis2"/>
+        <w:pStyle w:val="Heading2"/>
         <w:numPr>
           <w:ilvl w:val="1"/>
           <w:numId w:val="0"/>
         </w:numPr>
         <w:ind w:left="576" w:hanging="576"/>
       </w:pPr>
-      <w:bookmarkStart w:id="12" w:name="_Toc532415103"/>
+      <w:bookmarkStart w:id="13" w:name="_Toc532415103"/>
       <w:r>
         <w:lastRenderedPageBreak/>
         <w:t>Disková kvóta</w:t>
       </w:r>
-      <w:bookmarkEnd w:id="12"/>
+      <w:bookmarkEnd w:id="13"/>
     </w:p>
     <w:p>
       <w:r>
@@ -2541,7 +2543,7 @@
     </w:p>
     <w:p>
       <w:pPr>
-        <w:pStyle w:val="Odstavecseseznamem"/>
+        <w:pStyle w:val="ListParagraph"/>
         <w:numPr>
           <w:ilvl w:val="0"/>
           <w:numId w:val="8"/>
@@ -2581,7 +2583,7 @@
     </w:p>
     <w:p>
       <w:pPr>
-        <w:pStyle w:val="Odstavecseseznamem"/>
+        <w:pStyle w:val="ListParagraph"/>
         <w:numPr>
           <w:ilvl w:val="0"/>
           <w:numId w:val="8"/>
@@ -2681,7 +2683,7 @@
     </w:p>
     <w:p>
       <w:pPr>
-        <w:pStyle w:val="Nadpis2"/>
+        <w:pStyle w:val="Heading2"/>
         <w:numPr>
           <w:ilvl w:val="1"/>
           <w:numId w:val="0"/>
@@ -2702,32 +2704,32 @@
     </w:p>
     <w:p>
       <w:pPr>
-        <w:pStyle w:val="Nadpis2"/>
+        <w:pStyle w:val="Heading2"/>
         <w:numPr>
           <w:ilvl w:val="1"/>
           <w:numId w:val="0"/>
         </w:numPr>
         <w:ind w:left="576" w:hanging="576"/>
       </w:pPr>
-      <w:bookmarkStart w:id="13" w:name="_Toc532415105"/>
+      <w:bookmarkStart w:id="14" w:name="_Toc532415105"/>
       <w:r>
         <w:t>T</w:t>
       </w:r>
       <w:r>
         <w:t>ypy souborových systémů</w:t>
       </w:r>
-      <w:bookmarkEnd w:id="13"/>
-    </w:p>
-    <w:p>
-      <w:pPr>
-        <w:pStyle w:val="Nadpis3"/>
+      <w:bookmarkEnd w:id="14"/>
+    </w:p>
+    <w:p>
+      <w:pPr>
+        <w:pStyle w:val="Heading3"/>
         <w:numPr>
           <w:ilvl w:val="2"/>
           <w:numId w:val="0"/>
         </w:numPr>
         <w:ind w:left="720" w:hanging="720"/>
       </w:pPr>
-      <w:bookmarkStart w:id="14" w:name="_Toc532415106"/>
+      <w:bookmarkStart w:id="15" w:name="_Toc532415106"/>
       <w:r>
         <w:t xml:space="preserve">FAT – </w:t>
       </w:r>
@@ -2740,11 +2742,11 @@
       <w:r>
         <w:t xml:space="preserve"> Table</w:t>
       </w:r>
-      <w:bookmarkEnd w:id="14"/>
-    </w:p>
-    <w:p>
-      <w:pPr>
-        <w:pStyle w:val="Odstavecseseznamem"/>
+      <w:bookmarkEnd w:id="15"/>
+    </w:p>
+    <w:p>
+      <w:pPr>
+        <w:pStyle w:val="ListParagraph"/>
         <w:numPr>
           <w:ilvl w:val="0"/>
           <w:numId w:val="9"/>
@@ -2756,7 +2758,7 @@
     </w:p>
     <w:p>
       <w:pPr>
-        <w:pStyle w:val="Odstavecseseznamem"/>
+        <w:pStyle w:val="ListParagraph"/>
         <w:numPr>
           <w:ilvl w:val="0"/>
           <w:numId w:val="9"/>
@@ -2768,7 +2770,7 @@
     </w:p>
     <w:p>
       <w:pPr>
-        <w:pStyle w:val="Odstavecseseznamem"/>
+        <w:pStyle w:val="ListParagraph"/>
         <w:numPr>
           <w:ilvl w:val="0"/>
           <w:numId w:val="9"/>
@@ -2780,7 +2782,7 @@
     </w:p>
     <w:p>
       <w:pPr>
-        <w:pStyle w:val="Odstavecseseznamem"/>
+        <w:pStyle w:val="ListParagraph"/>
         <w:numPr>
           <w:ilvl w:val="0"/>
           <w:numId w:val="9"/>
@@ -2792,7 +2794,7 @@
     </w:p>
     <w:p>
       <w:pPr>
-        <w:pStyle w:val="Odstavecseseznamem"/>
+        <w:pStyle w:val="ListParagraph"/>
         <w:numPr>
           <w:ilvl w:val="0"/>
           <w:numId w:val="9"/>
@@ -2804,7 +2806,7 @@
     </w:p>
     <w:p>
       <w:pPr>
-        <w:pStyle w:val="Odstavecseseznamem"/>
+        <w:pStyle w:val="ListParagraph"/>
         <w:numPr>
           <w:ilvl w:val="0"/>
           <w:numId w:val="9"/>
@@ -2816,7 +2818,7 @@
     </w:p>
     <w:p>
       <w:pPr>
-        <w:pStyle w:val="Odstavecseseznamem"/>
+        <w:pStyle w:val="ListParagraph"/>
         <w:numPr>
           <w:ilvl w:val="0"/>
           <w:numId w:val="9"/>
@@ -2828,7 +2830,7 @@
     </w:p>
     <w:p>
       <w:pPr>
-        <w:pStyle w:val="Odstavecseseznamem"/>
+        <w:pStyle w:val="ListParagraph"/>
         <w:numPr>
           <w:ilvl w:val="0"/>
           <w:numId w:val="9"/>
@@ -2852,7 +2854,7 @@
     </w:p>
     <w:p>
       <w:pPr>
-        <w:pStyle w:val="Odstavecseseznamem"/>
+        <w:pStyle w:val="ListParagraph"/>
         <w:numPr>
           <w:ilvl w:val="0"/>
           <w:numId w:val="9"/>
@@ -2864,14 +2866,14 @@
     </w:p>
     <w:p>
       <w:pPr>
-        <w:pStyle w:val="Nadpis3"/>
+        <w:pStyle w:val="Heading3"/>
         <w:numPr>
           <w:ilvl w:val="2"/>
           <w:numId w:val="0"/>
         </w:numPr>
         <w:ind w:left="720" w:hanging="720"/>
       </w:pPr>
-      <w:bookmarkStart w:id="15" w:name="_Toc532415107"/>
+      <w:bookmarkStart w:id="16" w:name="_Toc532415107"/>
       <w:r>
         <w:t xml:space="preserve">NTFS – New </w:t>
       </w:r>
@@ -2881,11 +2883,11 @@
         </w:rPr>
         <w:t>Technology File System</w:t>
       </w:r>
-      <w:bookmarkEnd w:id="15"/>
-    </w:p>
-    <w:p>
-      <w:pPr>
-        <w:pStyle w:val="Odstavecseseznamem"/>
+      <w:bookmarkEnd w:id="16"/>
+    </w:p>
+    <w:p>
+      <w:pPr>
+        <w:pStyle w:val="ListParagraph"/>
         <w:numPr>
           <w:ilvl w:val="0"/>
           <w:numId w:val="10"/>
@@ -2897,7 +2899,7 @@
     </w:p>
     <w:p>
       <w:pPr>
-        <w:pStyle w:val="Odstavecseseznamem"/>
+        <w:pStyle w:val="ListParagraph"/>
         <w:numPr>
           <w:ilvl w:val="0"/>
           <w:numId w:val="10"/>
@@ -2909,7 +2911,7 @@
     </w:p>
     <w:p>
       <w:pPr>
-        <w:pStyle w:val="Odstavecseseznamem"/>
+        <w:pStyle w:val="ListParagraph"/>
         <w:numPr>
           <w:ilvl w:val="0"/>
           <w:numId w:val="10"/>
@@ -2921,7 +2923,7 @@
     </w:p>
     <w:p>
       <w:pPr>
-        <w:pStyle w:val="Odstavecseseznamem"/>
+        <w:pStyle w:val="ListParagraph"/>
         <w:numPr>
           <w:ilvl w:val="0"/>
           <w:numId w:val="10"/>
@@ -2933,7 +2935,7 @@
     </w:p>
     <w:p>
       <w:pPr>
-        <w:pStyle w:val="Odstavecseseznamem"/>
+        <w:pStyle w:val="ListParagraph"/>
         <w:numPr>
           <w:ilvl w:val="0"/>
           <w:numId w:val="10"/>
@@ -2969,14 +2971,14 @@
     </w:p>
     <w:p>
       <w:pPr>
-        <w:pStyle w:val="Nadpis3"/>
+        <w:pStyle w:val="Heading3"/>
         <w:numPr>
           <w:ilvl w:val="2"/>
           <w:numId w:val="0"/>
         </w:numPr>
         <w:ind w:left="720" w:hanging="720"/>
       </w:pPr>
-      <w:bookmarkStart w:id="16" w:name="_Toc532415108"/>
+      <w:bookmarkStart w:id="17" w:name="_Toc532415108"/>
       <w:r>
         <w:t xml:space="preserve">EXT2, EXT3, EXT4 – </w:t>
       </w:r>
@@ -2986,11 +2988,11 @@
         </w:rPr>
         <w:t>Extended File System</w:t>
       </w:r>
-      <w:bookmarkEnd w:id="16"/>
-    </w:p>
-    <w:p>
-      <w:pPr>
-        <w:pStyle w:val="Odstavecseseznamem"/>
+      <w:bookmarkEnd w:id="17"/>
+    </w:p>
+    <w:p>
+      <w:pPr>
+        <w:pStyle w:val="ListParagraph"/>
         <w:numPr>
           <w:ilvl w:val="0"/>
           <w:numId w:val="11"/>
@@ -3002,7 +3004,7 @@
     </w:p>
     <w:p>
       <w:pPr>
-        <w:pStyle w:val="Odstavecseseznamem"/>
+        <w:pStyle w:val="ListParagraph"/>
         <w:numPr>
           <w:ilvl w:val="0"/>
           <w:numId w:val="11"/>
@@ -3023,7 +3025,7 @@
     </w:p>
     <w:p>
       <w:pPr>
-        <w:pStyle w:val="Odstavecseseznamem"/>
+        <w:pStyle w:val="ListParagraph"/>
         <w:numPr>
           <w:ilvl w:val="0"/>
           <w:numId w:val="11"/>
@@ -3047,7 +3049,7 @@
     </w:p>
     <w:p>
       <w:pPr>
-        <w:pStyle w:val="Odstavecseseznamem"/>
+        <w:pStyle w:val="ListParagraph"/>
         <w:numPr>
           <w:ilvl w:val="0"/>
           <w:numId w:val="11"/>
@@ -3071,7 +3073,7 @@
     </w:p>
     <w:p>
       <w:pPr>
-        <w:pStyle w:val="Odstavecseseznamem"/>
+        <w:pStyle w:val="ListParagraph"/>
         <w:numPr>
           <w:ilvl w:val="0"/>
           <w:numId w:val="11"/>
@@ -3086,7 +3088,7 @@
     </w:p>
     <w:p>
       <w:pPr>
-        <w:pStyle w:val="Odstavecseseznamem"/>
+        <w:pStyle w:val="ListParagraph"/>
         <w:numPr>
           <w:ilvl w:val="0"/>
           <w:numId w:val="11"/>
@@ -3098,7 +3100,7 @@
     </w:p>
     <w:p>
       <w:pPr>
-        <w:pStyle w:val="Odstavecseseznamem"/>
+        <w:pStyle w:val="ListParagraph"/>
         <w:numPr>
           <w:ilvl w:val="0"/>
           <w:numId w:val="11"/>
@@ -3120,21 +3122,7 @@
         <w:rPr>
           <w:lang w:val="cs-CZ"/>
         </w:rPr>
-        <w:t xml:space="preserve">datová struktura souborů </w:t>
-      </w:r>
-      <w:proofErr w:type="gramStart"/>
-      <w:r>
-        <w:rPr>
-          <w:lang w:val="cs-CZ"/>
-        </w:rPr>
-        <w:t>a</w:t>
-      </w:r>
-      <w:proofErr w:type="gramEnd"/>
-      <w:r>
-        <w:rPr>
-          <w:lang w:val="cs-CZ"/>
-        </w:rPr>
-        <w:t xml:space="preserve"> adresářů, která udává, jak se uchovávají metadata o souborech a adresářích (používáno na UNIX systémech)</w:t>
+        <w:t>datová struktura souborů a adresářů, která udává, jak se uchovávají metadata o souborech a adresářích (používáno na UNIX systémech)</w:t>
       </w:r>
     </w:p>
     <w:p>
@@ -3149,23 +3137,23 @@
     </w:p>
     <w:p>
       <w:pPr>
-        <w:pStyle w:val="Nadpis3"/>
+        <w:pStyle w:val="Heading3"/>
         <w:numPr>
           <w:ilvl w:val="2"/>
           <w:numId w:val="0"/>
         </w:numPr>
         <w:ind w:left="720" w:hanging="720"/>
       </w:pPr>
-      <w:bookmarkStart w:id="17" w:name="_Toc532415109"/>
+      <w:bookmarkStart w:id="18" w:name="_Toc532415109"/>
       <w:r>
         <w:lastRenderedPageBreak/>
         <w:t>HFS, HFS+ AFS</w:t>
       </w:r>
-      <w:bookmarkEnd w:id="17"/>
-    </w:p>
-    <w:p>
-      <w:pPr>
-        <w:pStyle w:val="Odstavecseseznamem"/>
+      <w:bookmarkEnd w:id="18"/>
+    </w:p>
+    <w:p>
+      <w:pPr>
+        <w:pStyle w:val="ListParagraph"/>
         <w:numPr>
           <w:ilvl w:val="0"/>
           <w:numId w:val="12"/>
@@ -3177,7 +3165,7 @@
     </w:p>
     <w:p>
       <w:pPr>
-        <w:pStyle w:val="Odstavecseseznamem"/>
+        <w:pStyle w:val="ListParagraph"/>
         <w:numPr>
           <w:ilvl w:val="0"/>
           <w:numId w:val="12"/>
@@ -3189,7 +3177,7 @@
     </w:p>
     <w:p>
       <w:pPr>
-        <w:pStyle w:val="Odstavecseseznamem"/>
+        <w:pStyle w:val="ListParagraph"/>
         <w:numPr>
           <w:ilvl w:val="1"/>
           <w:numId w:val="12"/>
@@ -3201,7 +3189,7 @@
     </w:p>
     <w:p>
       <w:pPr>
-        <w:pStyle w:val="Odstavecseseznamem"/>
+        <w:pStyle w:val="ListParagraph"/>
         <w:numPr>
           <w:ilvl w:val="0"/>
           <w:numId w:val="12"/>
@@ -3222,42 +3210,34 @@
     </w:p>
     <w:p>
       <w:pPr>
-        <w:pStyle w:val="Nadpis2"/>
+        <w:pStyle w:val="Heading2"/>
         <w:numPr>
           <w:ilvl w:val="1"/>
           <w:numId w:val="0"/>
         </w:numPr>
         <w:ind w:left="576" w:hanging="576"/>
       </w:pPr>
-      <w:bookmarkStart w:id="18" w:name="_Toc532415110"/>
+      <w:bookmarkStart w:id="19" w:name="_Toc532415110"/>
       <w:r>
         <w:t>Adresářová struktura</w:t>
       </w:r>
-      <w:bookmarkEnd w:id="18"/>
-    </w:p>
-    <w:p>
-      <w:pPr>
-        <w:pStyle w:val="Odstavecseseznamem"/>
+      <w:bookmarkEnd w:id="19"/>
+    </w:p>
+    <w:p>
+      <w:pPr>
+        <w:pStyle w:val="ListParagraph"/>
         <w:numPr>
           <w:ilvl w:val="0"/>
           <w:numId w:val="14"/>
         </w:numPr>
       </w:pPr>
       <w:r>
-        <w:t xml:space="preserve">Způsob uspořádání dat na disku (pro lepší přehlednost </w:t>
-      </w:r>
-      <w:proofErr w:type="gramStart"/>
-      <w:r>
-        <w:t>a</w:t>
-      </w:r>
-      <w:proofErr w:type="gramEnd"/>
-      <w:r>
-        <w:t xml:space="preserve"> orientaci)</w:t>
-      </w:r>
-    </w:p>
-    <w:p>
-      <w:pPr>
-        <w:pStyle w:val="Odstavecseseznamem"/>
+        <w:t>Způsob uspořádání dat na disku (pro lepší přehlednost a orientaci)</w:t>
+      </w:r>
+    </w:p>
+    <w:p>
+      <w:pPr>
+        <w:pStyle w:val="ListParagraph"/>
         <w:numPr>
           <w:ilvl w:val="0"/>
           <w:numId w:val="14"/>
@@ -3278,22 +3258,22 @@
     </w:p>
     <w:p>
       <w:pPr>
-        <w:pStyle w:val="Nadpis3"/>
+        <w:pStyle w:val="Heading3"/>
         <w:numPr>
           <w:ilvl w:val="2"/>
           <w:numId w:val="0"/>
         </w:numPr>
         <w:ind w:left="720" w:hanging="720"/>
       </w:pPr>
-      <w:bookmarkStart w:id="19" w:name="_Toc532415111"/>
+      <w:bookmarkStart w:id="20" w:name="_Toc532415111"/>
       <w:r>
         <w:t>Windows</w:t>
       </w:r>
-      <w:bookmarkEnd w:id="19"/>
-    </w:p>
-    <w:p>
-      <w:pPr>
-        <w:pStyle w:val="Odstavecseseznamem"/>
+      <w:bookmarkEnd w:id="20"/>
+    </w:p>
+    <w:p>
+      <w:pPr>
+        <w:pStyle w:val="ListParagraph"/>
         <w:numPr>
           <w:ilvl w:val="0"/>
           <w:numId w:val="15"/>
@@ -3305,7 +3285,7 @@
     </w:p>
     <w:p>
       <w:pPr>
-        <w:pStyle w:val="Odstavecseseznamem"/>
+        <w:pStyle w:val="ListParagraph"/>
         <w:numPr>
           <w:ilvl w:val="0"/>
           <w:numId w:val="15"/>
@@ -3317,7 +3297,7 @@
     </w:p>
     <w:p>
       <w:pPr>
-        <w:pStyle w:val="Odstavecseseznamem"/>
+        <w:pStyle w:val="ListParagraph"/>
         <w:numPr>
           <w:ilvl w:val="0"/>
           <w:numId w:val="15"/>
@@ -3329,7 +3309,7 @@
     </w:p>
     <w:p>
       <w:pPr>
-        <w:pStyle w:val="Odstavecseseznamem"/>
+        <w:pStyle w:val="ListParagraph"/>
         <w:numPr>
           <w:ilvl w:val="0"/>
           <w:numId w:val="15"/>
@@ -3365,22 +3345,22 @@
     </w:p>
     <w:p>
       <w:pPr>
-        <w:pStyle w:val="Nadpis3"/>
+        <w:pStyle w:val="Heading3"/>
         <w:numPr>
           <w:ilvl w:val="2"/>
           <w:numId w:val="0"/>
         </w:numPr>
         <w:ind w:left="720" w:hanging="720"/>
       </w:pPr>
-      <w:bookmarkStart w:id="20" w:name="_Toc532415112"/>
+      <w:bookmarkStart w:id="21" w:name="_Toc532415112"/>
       <w:r>
         <w:t>Linux</w:t>
       </w:r>
-      <w:bookmarkEnd w:id="20"/>
-    </w:p>
-    <w:p>
-      <w:pPr>
-        <w:pStyle w:val="Odstavecseseznamem"/>
+      <w:bookmarkEnd w:id="21"/>
+    </w:p>
+    <w:p>
+      <w:pPr>
+        <w:pStyle w:val="ListParagraph"/>
         <w:numPr>
           <w:ilvl w:val="0"/>
           <w:numId w:val="16"/>
@@ -3392,7 +3372,7 @@
     </w:p>
     <w:p>
       <w:pPr>
-        <w:pStyle w:val="Odstavecseseznamem"/>
+        <w:pStyle w:val="ListParagraph"/>
         <w:numPr>
           <w:ilvl w:val="0"/>
           <w:numId w:val="16"/>
@@ -3410,7 +3390,7 @@
     </w:p>
     <w:p>
       <w:pPr>
-        <w:pStyle w:val="Odstavecseseznamem"/>
+        <w:pStyle w:val="ListParagraph"/>
         <w:numPr>
           <w:ilvl w:val="0"/>
           <w:numId w:val="16"/>
@@ -3422,7 +3402,7 @@
     </w:p>
     <w:p>
       <w:pPr>
-        <w:pStyle w:val="Odstavecseseznamem"/>
+        <w:pStyle w:val="ListParagraph"/>
         <w:numPr>
           <w:ilvl w:val="0"/>
           <w:numId w:val="16"/>
@@ -3437,19 +3417,11 @@
         </w:rPr>
         <w:t>/</w:t>
       </w:r>
-      <w:proofErr w:type="spellStart"/>
       <w:r>
         <w:rPr>
           <w:lang w:val="en-GB"/>
         </w:rPr>
-        <w:t>usr</w:t>
-      </w:r>
-      <w:proofErr w:type="spellEnd"/>
-      <w:r>
-        <w:rPr>
-          <w:lang w:val="en-GB"/>
-        </w:rPr>
-        <w:t>, /home, /bin, /etc</w:t>
+        <w:t>usr, /home, /bin, /etc</w:t>
       </w:r>
       <w:r>
         <w:rPr>
@@ -3524,18 +3496,18 @@
     </w:p>
     <w:p>
       <w:pPr>
-        <w:pStyle w:val="Nadpis1"/>
+        <w:pStyle w:val="Heading1"/>
         <w:ind w:left="432" w:hanging="432"/>
       </w:pPr>
-      <w:bookmarkStart w:id="21" w:name="_Toc532415113"/>
+      <w:bookmarkStart w:id="22" w:name="_Toc532415113"/>
       <w:r>
         <w:t>Vzdálená správa, nástroje, protokoly</w:t>
       </w:r>
-      <w:bookmarkEnd w:id="21"/>
-    </w:p>
-    <w:p>
-      <w:pPr>
-        <w:pStyle w:val="Odstavecseseznamem"/>
+      <w:bookmarkEnd w:id="22"/>
+    </w:p>
+    <w:p>
+      <w:pPr>
+        <w:pStyle w:val="ListParagraph"/>
         <w:numPr>
           <w:ilvl w:val="0"/>
           <w:numId w:val="17"/>
@@ -3551,7 +3523,7 @@
     </w:p>
     <w:p>
       <w:pPr>
-        <w:pStyle w:val="Odstavecseseznamem"/>
+        <w:pStyle w:val="ListParagraph"/>
         <w:numPr>
           <w:ilvl w:val="0"/>
           <w:numId w:val="17"/>
@@ -3570,25 +3542,25 @@
     </w:p>
     <w:p>
       <w:pPr>
-        <w:pStyle w:val="Nadpis2"/>
+        <w:pStyle w:val="Heading2"/>
         <w:numPr>
           <w:ilvl w:val="1"/>
           <w:numId w:val="0"/>
         </w:numPr>
         <w:ind w:left="576" w:hanging="576"/>
       </w:pPr>
-      <w:bookmarkStart w:id="22" w:name="_Toc532415114"/>
+      <w:bookmarkStart w:id="23" w:name="_Toc532415114"/>
       <w:r>
         <w:t>Společné</w:t>
       </w:r>
-      <w:bookmarkEnd w:id="22"/>
+      <w:bookmarkEnd w:id="23"/>
       <w:r>
         <w:t xml:space="preserve"> </w:t>
       </w:r>
     </w:p>
     <w:p>
       <w:pPr>
-        <w:pStyle w:val="Odstavecseseznamem"/>
+        <w:pStyle w:val="ListParagraph"/>
         <w:numPr>
           <w:ilvl w:val="0"/>
           <w:numId w:val="18"/>
@@ -3606,7 +3578,7 @@
     </w:p>
     <w:p>
       <w:pPr>
-        <w:pStyle w:val="Odstavecseseznamem"/>
+        <w:pStyle w:val="ListParagraph"/>
         <w:numPr>
           <w:ilvl w:val="0"/>
           <w:numId w:val="18"/>
@@ -3624,22 +3596,22 @@
     </w:p>
     <w:p>
       <w:pPr>
-        <w:pStyle w:val="Nadpis2"/>
+        <w:pStyle w:val="Heading2"/>
         <w:numPr>
           <w:ilvl w:val="1"/>
           <w:numId w:val="0"/>
         </w:numPr>
         <w:ind w:left="576" w:hanging="576"/>
       </w:pPr>
-      <w:bookmarkStart w:id="23" w:name="_Toc532415115"/>
+      <w:bookmarkStart w:id="24" w:name="_Toc532415115"/>
       <w:r>
         <w:t>Windows</w:t>
       </w:r>
-      <w:bookmarkEnd w:id="23"/>
-    </w:p>
-    <w:p>
-      <w:pPr>
-        <w:pStyle w:val="Odstavecseseznamem"/>
+      <w:bookmarkEnd w:id="24"/>
+    </w:p>
+    <w:p>
+      <w:pPr>
+        <w:pStyle w:val="ListParagraph"/>
         <w:numPr>
           <w:ilvl w:val="0"/>
           <w:numId w:val="19"/>
@@ -3657,7 +3629,7 @@
     </w:p>
     <w:p>
       <w:pPr>
-        <w:pStyle w:val="Odstavecseseznamem"/>
+        <w:pStyle w:val="ListParagraph"/>
         <w:numPr>
           <w:ilvl w:val="0"/>
           <w:numId w:val="19"/>
@@ -3675,22 +3647,22 @@
     </w:p>
     <w:p>
       <w:pPr>
-        <w:pStyle w:val="Nadpis2"/>
+        <w:pStyle w:val="Heading2"/>
         <w:numPr>
           <w:ilvl w:val="1"/>
           <w:numId w:val="0"/>
         </w:numPr>
         <w:ind w:left="576" w:hanging="576"/>
       </w:pPr>
-      <w:bookmarkStart w:id="24" w:name="_Toc532415116"/>
+      <w:bookmarkStart w:id="25" w:name="_Toc532415116"/>
       <w:r>
         <w:t>Linux</w:t>
       </w:r>
-      <w:bookmarkEnd w:id="24"/>
-    </w:p>
-    <w:p>
-      <w:pPr>
-        <w:pStyle w:val="Odstavecseseznamem"/>
+      <w:bookmarkEnd w:id="25"/>
+    </w:p>
+    <w:p>
+      <w:pPr>
+        <w:pStyle w:val="ListParagraph"/>
         <w:numPr>
           <w:ilvl w:val="0"/>
           <w:numId w:val="20"/>
@@ -3702,7 +3674,7 @@
     </w:p>
     <w:p>
       <w:pPr>
-        <w:pStyle w:val="Odstavecseseznamem"/>
+        <w:pStyle w:val="ListParagraph"/>
         <w:numPr>
           <w:ilvl w:val="0"/>
           <w:numId w:val="20"/>
@@ -3714,22 +3686,22 @@
     </w:p>
     <w:p>
       <w:pPr>
-        <w:pStyle w:val="Nadpis2"/>
+        <w:pStyle w:val="Heading2"/>
         <w:numPr>
           <w:ilvl w:val="1"/>
           <w:numId w:val="0"/>
         </w:numPr>
         <w:ind w:left="576" w:hanging="576"/>
       </w:pPr>
-      <w:bookmarkStart w:id="25" w:name="_Toc532415117"/>
+      <w:bookmarkStart w:id="26" w:name="_Toc532415117"/>
       <w:r>
         <w:t>Mac os</w:t>
       </w:r>
-      <w:bookmarkEnd w:id="25"/>
-    </w:p>
-    <w:p>
-      <w:pPr>
-        <w:pStyle w:val="Odstavecseseznamem"/>
+      <w:bookmarkEnd w:id="26"/>
+    </w:p>
+    <w:p>
+      <w:pPr>
+        <w:pStyle w:val="ListParagraph"/>
         <w:numPr>
           <w:ilvl w:val="0"/>
           <w:numId w:val="21"/>
@@ -3747,7 +3719,7 @@
     </w:p>
     <w:p>
       <w:pPr>
-        <w:pStyle w:val="Odstavecseseznamem"/>
+        <w:pStyle w:val="ListParagraph"/>
         <w:numPr>
           <w:ilvl w:val="0"/>
           <w:numId w:val="21"/>
@@ -3782,7 +3754,7 @@
     </w:p>
     <w:p>
       <w:pPr>
-        <w:pStyle w:val="Nadpis1"/>
+        <w:pStyle w:val="Heading1"/>
         <w:rPr>
           <w:lang w:eastAsia="en-GB"/>
         </w:rPr>
@@ -3797,7 +3769,7 @@
     </w:p>
     <w:p>
       <w:pPr>
-        <w:pStyle w:val="Odstavecseseznamem"/>
+        <w:pStyle w:val="ListParagraph"/>
         <w:numPr>
           <w:ilvl w:val="0"/>
           <w:numId w:val="1"/>
@@ -3805,7 +3777,7 @@
         <w:spacing w:after="0" w:line="240" w:lineRule="auto"/>
         <w:ind w:left="0"/>
         <w:rPr>
-          <w:rStyle w:val="Hypertextovodkaz"/>
+          <w:rStyle w:val="Hyperlink"/>
           <w:rFonts w:cstheme="minorHAnsi"/>
           <w:color w:val="0000FF"/>
           <w:sz w:val="18"/>
@@ -3816,7 +3788,7 @@
       <w:hyperlink r:id="rId19" w:history="1">
         <w:r>
           <w:rPr>
-            <w:rStyle w:val="Hypertextovodkaz"/>
+            <w:rStyle w:val="Hyperlink"/>
             <w:rFonts w:cstheme="minorHAnsi"/>
             <w:color w:val="0000FF"/>
             <w:sz w:val="18"/>
@@ -3829,7 +3801,7 @@
     </w:p>
     <w:p>
       <w:pPr>
-        <w:pStyle w:val="Odstavecseseznamem"/>
+        <w:pStyle w:val="ListParagraph"/>
         <w:numPr>
           <w:ilvl w:val="0"/>
           <w:numId w:val="1"/>
@@ -3837,7 +3809,7 @@
         <w:spacing w:after="0" w:line="240" w:lineRule="auto"/>
         <w:ind w:left="0"/>
         <w:rPr>
-          <w:rStyle w:val="Hypertextovodkaz"/>
+          <w:rStyle w:val="Hyperlink"/>
           <w:rFonts w:cstheme="minorHAnsi"/>
           <w:color w:val="0000FF"/>
           <w:sz w:val="18"/>
@@ -3847,7 +3819,7 @@
       </w:pPr>
       <w:r>
         <w:rPr>
-          <w:rStyle w:val="Hypertextovodkaz"/>
+          <w:rStyle w:val="Hyperlink"/>
           <w:rFonts w:cstheme="minorHAnsi"/>
           <w:color w:val="0000FF"/>
           <w:sz w:val="18"/>
@@ -3859,7 +3831,7 @@
     </w:p>
     <w:p>
       <w:pPr>
-        <w:pStyle w:val="Odstavecseseznamem"/>
+        <w:pStyle w:val="ListParagraph"/>
         <w:numPr>
           <w:ilvl w:val="0"/>
           <w:numId w:val="1"/>
@@ -3867,7 +3839,7 @@
         <w:spacing w:after="0" w:line="240" w:lineRule="auto"/>
         <w:ind w:left="0"/>
         <w:rPr>
-          <w:rStyle w:val="Hypertextovodkaz"/>
+          <w:rStyle w:val="Hyperlink"/>
           <w:rFonts w:cstheme="minorHAnsi"/>
           <w:color w:val="0000FF"/>
           <w:sz w:val="18"/>
@@ -3878,7 +3850,7 @@
       <w:hyperlink r:id="rId20" w:history="1">
         <w:r>
           <w:rPr>
-            <w:rStyle w:val="Hypertextovodkaz"/>
+            <w:rStyle w:val="Hyperlink"/>
             <w:rFonts w:cstheme="minorHAnsi"/>
             <w:color w:val="0000FF"/>
             <w:sz w:val="18"/>
@@ -3891,7 +3863,7 @@
     </w:p>
     <w:p>
       <w:pPr>
-        <w:pStyle w:val="Odstavecseseznamem"/>
+        <w:pStyle w:val="ListParagraph"/>
         <w:numPr>
           <w:ilvl w:val="0"/>
           <w:numId w:val="1"/>
@@ -3899,7 +3871,7 @@
         <w:spacing w:after="0" w:line="240" w:lineRule="auto"/>
         <w:ind w:left="0"/>
         <w:rPr>
-          <w:rStyle w:val="Hypertextovodkaz"/>
+          <w:rStyle w:val="Hyperlink"/>
           <w:rFonts w:cstheme="minorHAnsi"/>
           <w:color w:val="0000FF"/>
           <w:sz w:val="18"/>
@@ -3910,7 +3882,7 @@
       <w:hyperlink r:id="rId21" w:history="1">
         <w:r>
           <w:rPr>
-            <w:rStyle w:val="Hypertextovodkaz"/>
+            <w:rStyle w:val="Hyperlink"/>
             <w:rFonts w:cstheme="minorHAnsi"/>
             <w:color w:val="0000FF"/>
             <w:sz w:val="18"/>
@@ -3923,7 +3895,7 @@
     </w:p>
     <w:p>
       <w:pPr>
-        <w:pStyle w:val="Odstavecseseznamem"/>
+        <w:pStyle w:val="ListParagraph"/>
         <w:numPr>
           <w:ilvl w:val="0"/>
           <w:numId w:val="1"/>
@@ -3931,7 +3903,7 @@
         <w:spacing w:after="0" w:line="240" w:lineRule="auto"/>
         <w:ind w:left="0"/>
         <w:rPr>
-          <w:rStyle w:val="Hypertextovodkaz"/>
+          <w:rStyle w:val="Hyperlink"/>
           <w:rFonts w:cstheme="minorHAnsi"/>
           <w:color w:val="0000FF"/>
           <w:sz w:val="18"/>
@@ -3942,7 +3914,7 @@
       <w:hyperlink r:id="rId22" w:history="1">
         <w:r>
           <w:rPr>
-            <w:rStyle w:val="Hypertextovodkaz"/>
+            <w:rStyle w:val="Hyperlink"/>
             <w:rFonts w:cstheme="minorHAnsi"/>
             <w:color w:val="0000FF"/>
             <w:sz w:val="18"/>
@@ -3955,7 +3927,7 @@
     </w:p>
     <w:p>
       <w:pPr>
-        <w:pStyle w:val="Odstavecseseznamem"/>
+        <w:pStyle w:val="ListParagraph"/>
         <w:numPr>
           <w:ilvl w:val="0"/>
           <w:numId w:val="1"/>
@@ -3963,7 +3935,7 @@
         <w:spacing w:after="0" w:line="240" w:lineRule="auto"/>
         <w:ind w:left="0"/>
         <w:rPr>
-          <w:rStyle w:val="Hypertextovodkaz"/>
+          <w:rStyle w:val="Hyperlink"/>
           <w:rFonts w:cstheme="minorHAnsi"/>
           <w:color w:val="0000FF"/>
           <w:sz w:val="18"/>
@@ -3974,7 +3946,7 @@
       <w:hyperlink r:id="rId23" w:history="1">
         <w:r>
           <w:rPr>
-            <w:rStyle w:val="Hypertextovodkaz"/>
+            <w:rStyle w:val="Hyperlink"/>
             <w:rFonts w:cstheme="minorHAnsi"/>
             <w:color w:val="0000FF"/>
             <w:sz w:val="18"/>
@@ -3987,7 +3959,7 @@
     </w:p>
     <w:p>
       <w:pPr>
-        <w:pStyle w:val="Odstavecseseznamem"/>
+        <w:pStyle w:val="ListParagraph"/>
         <w:numPr>
           <w:ilvl w:val="0"/>
           <w:numId w:val="1"/>
@@ -3995,7 +3967,7 @@
         <w:spacing w:after="0" w:line="240" w:lineRule="auto"/>
         <w:ind w:left="0"/>
         <w:rPr>
-          <w:rStyle w:val="Hypertextovodkaz"/>
+          <w:rStyle w:val="Hyperlink"/>
           <w:rFonts w:cstheme="minorHAnsi"/>
           <w:color w:val="0000FF"/>
           <w:sz w:val="18"/>
@@ -4006,7 +3978,7 @@
       <w:hyperlink r:id="rId24" w:history="1">
         <w:r>
           <w:rPr>
-            <w:rStyle w:val="Hypertextovodkaz"/>
+            <w:rStyle w:val="Hyperlink"/>
             <w:rFonts w:cstheme="minorHAnsi"/>
             <w:color w:val="0000FF"/>
             <w:sz w:val="18"/>
@@ -4019,7 +3991,7 @@
     </w:p>
     <w:p>
       <w:pPr>
-        <w:pStyle w:val="Odstavecseseznamem"/>
+        <w:pStyle w:val="ListParagraph"/>
         <w:numPr>
           <w:ilvl w:val="0"/>
           <w:numId w:val="1"/>
@@ -4027,7 +3999,7 @@
         <w:spacing w:after="0" w:line="240" w:lineRule="auto"/>
         <w:ind w:left="0"/>
         <w:rPr>
-          <w:rStyle w:val="Hypertextovodkaz"/>
+          <w:rStyle w:val="Hyperlink"/>
           <w:rFonts w:cstheme="minorHAnsi"/>
           <w:color w:val="0000FF"/>
           <w:sz w:val="18"/>
@@ -4038,7 +4010,7 @@
       <w:hyperlink r:id="rId25" w:history="1">
         <w:r>
           <w:rPr>
-            <w:rStyle w:val="Hypertextovodkaz"/>
+            <w:rStyle w:val="Hyperlink"/>
             <w:rFonts w:cstheme="minorHAnsi"/>
             <w:color w:val="0000FF"/>
             <w:sz w:val="18"/>
@@ -4051,7 +4023,7 @@
     </w:p>
     <w:p>
       <w:pPr>
-        <w:pStyle w:val="Odstavecseseznamem"/>
+        <w:pStyle w:val="ListParagraph"/>
         <w:numPr>
           <w:ilvl w:val="0"/>
           <w:numId w:val="1"/>
@@ -4059,7 +4031,7 @@
         <w:spacing w:after="0" w:line="240" w:lineRule="auto"/>
         <w:ind w:left="0"/>
         <w:rPr>
-          <w:rStyle w:val="Hypertextovodkaz"/>
+          <w:rStyle w:val="Hyperlink"/>
           <w:rFonts w:cstheme="minorHAnsi"/>
           <w:color w:val="0000FF"/>
           <w:sz w:val="18"/>
@@ -4070,7 +4042,7 @@
       <w:hyperlink r:id="rId26" w:history="1">
         <w:r>
           <w:rPr>
-            <w:rStyle w:val="Hypertextovodkaz"/>
+            <w:rStyle w:val="Hyperlink"/>
             <w:rFonts w:cstheme="minorHAnsi"/>
             <w:color w:val="0000FF"/>
             <w:sz w:val="18"/>
@@ -4083,7 +4055,7 @@
     </w:p>
     <w:p>
       <w:pPr>
-        <w:pStyle w:val="Odstavecseseznamem"/>
+        <w:pStyle w:val="ListParagraph"/>
         <w:numPr>
           <w:ilvl w:val="0"/>
           <w:numId w:val="1"/>
@@ -4091,7 +4063,7 @@
         <w:spacing w:after="0" w:line="240" w:lineRule="auto"/>
         <w:ind w:left="0"/>
         <w:rPr>
-          <w:rStyle w:val="Hypertextovodkaz"/>
+          <w:rStyle w:val="Hyperlink"/>
           <w:rFonts w:cstheme="minorHAnsi"/>
           <w:color w:val="0000FF"/>
           <w:sz w:val="18"/>
@@ -4102,7 +4074,7 @@
       <w:hyperlink r:id="rId27" w:history="1">
         <w:r>
           <w:rPr>
-            <w:rStyle w:val="Hypertextovodkaz"/>
+            <w:rStyle w:val="Hyperlink"/>
             <w:rFonts w:cstheme="minorHAnsi"/>
             <w:color w:val="0000FF"/>
             <w:sz w:val="18"/>
@@ -4115,7 +4087,7 @@
     </w:p>
     <w:p>
       <w:pPr>
-        <w:pStyle w:val="Odstavecseseznamem"/>
+        <w:pStyle w:val="ListParagraph"/>
         <w:numPr>
           <w:ilvl w:val="0"/>
           <w:numId w:val="1"/>
@@ -4123,7 +4095,7 @@
         <w:spacing w:after="0" w:line="240" w:lineRule="auto"/>
         <w:ind w:left="0"/>
         <w:rPr>
-          <w:rStyle w:val="Hypertextovodkaz"/>
+          <w:rStyle w:val="Hyperlink"/>
           <w:rFonts w:cstheme="minorHAnsi"/>
           <w:color w:val="0000FF"/>
           <w:sz w:val="18"/>
@@ -4134,7 +4106,7 @@
       <w:hyperlink r:id="rId28" w:history="1">
         <w:r>
           <w:rPr>
-            <w:rStyle w:val="Hypertextovodkaz"/>
+            <w:rStyle w:val="Hyperlink"/>
             <w:rFonts w:cstheme="minorHAnsi"/>
             <w:color w:val="0000FF"/>
             <w:sz w:val="18"/>
@@ -4147,7 +4119,7 @@
     </w:p>
     <w:p>
       <w:pPr>
-        <w:pStyle w:val="Odstavecseseznamem"/>
+        <w:pStyle w:val="ListParagraph"/>
         <w:numPr>
           <w:ilvl w:val="0"/>
           <w:numId w:val="1"/>
@@ -4155,7 +4127,7 @@
         <w:spacing w:after="0" w:line="240" w:lineRule="auto"/>
         <w:ind w:left="0"/>
         <w:rPr>
-          <w:rStyle w:val="Hypertextovodkaz"/>
+          <w:rStyle w:val="Hyperlink"/>
           <w:rFonts w:cstheme="minorHAnsi"/>
           <w:color w:val="0000FF"/>
           <w:sz w:val="18"/>
@@ -4166,7 +4138,7 @@
       <w:hyperlink r:id="rId29" w:history="1">
         <w:r>
           <w:rPr>
-            <w:rStyle w:val="Hypertextovodkaz"/>
+            <w:rStyle w:val="Hyperlink"/>
             <w:rFonts w:cstheme="minorHAnsi"/>
             <w:color w:val="0000FF"/>
             <w:sz w:val="18"/>
@@ -4179,7 +4151,7 @@
     </w:p>
     <w:p>
       <w:pPr>
-        <w:pStyle w:val="Odstavecseseznamem"/>
+        <w:pStyle w:val="ListParagraph"/>
         <w:numPr>
           <w:ilvl w:val="0"/>
           <w:numId w:val="1"/>
@@ -4187,7 +4159,7 @@
         <w:spacing w:after="0" w:line="240" w:lineRule="auto"/>
         <w:ind w:left="0"/>
         <w:rPr>
-          <w:rStyle w:val="Hypertextovodkaz"/>
+          <w:rStyle w:val="Hyperlink"/>
           <w:rFonts w:cstheme="minorHAnsi"/>
           <w:color w:val="0000FF"/>
           <w:sz w:val="18"/>
@@ -4197,7 +4169,7 @@
       </w:pPr>
       <w:r>
         <w:rPr>
-          <w:rStyle w:val="Hypertextovodkaz"/>
+          <w:rStyle w:val="Hyperlink"/>
           <w:rFonts w:cstheme="minorHAnsi"/>
           <w:color w:val="0000FF"/>
           <w:sz w:val="18"/>
@@ -4209,7 +4181,7 @@
     </w:p>
     <w:p>
       <w:pPr>
-        <w:pStyle w:val="Odstavecseseznamem"/>
+        <w:pStyle w:val="ListParagraph"/>
         <w:numPr>
           <w:ilvl w:val="0"/>
           <w:numId w:val="1"/>
@@ -4217,7 +4189,7 @@
         <w:spacing w:after="0" w:line="240" w:lineRule="auto"/>
         <w:ind w:left="0"/>
         <w:rPr>
-          <w:rStyle w:val="Hypertextovodkaz"/>
+          <w:rStyle w:val="Hyperlink"/>
           <w:rFonts w:cstheme="minorHAnsi"/>
           <w:color w:val="0000FF"/>
           <w:sz w:val="18"/>
@@ -4227,7 +4199,7 @@
       </w:pPr>
       <w:r>
         <w:rPr>
-          <w:rStyle w:val="Hypertextovodkaz"/>
+          <w:rStyle w:val="Hyperlink"/>
           <w:rFonts w:cstheme="minorHAnsi"/>
           <w:color w:val="0000FF"/>
           <w:sz w:val="18"/>
@@ -4238,7 +4210,7 @@
       </w:r>
       <w:r>
         <w:rPr>
-          <w:rStyle w:val="Hypertextovodkaz"/>
+          <w:rStyle w:val="Hyperlink"/>
           <w:rFonts w:cstheme="minorHAnsi"/>
           <w:color w:val="0000FF"/>
           <w:sz w:val="18"/>
@@ -4250,7 +4222,7 @@
     </w:p>
     <w:p>
       <w:pPr>
-        <w:pStyle w:val="Odstavecseseznamem"/>
+        <w:pStyle w:val="ListParagraph"/>
         <w:numPr>
           <w:ilvl w:val="0"/>
           <w:numId w:val="1"/>
@@ -4258,7 +4230,7 @@
         <w:spacing w:after="0" w:line="240" w:lineRule="auto"/>
         <w:ind w:left="0"/>
         <w:rPr>
-          <w:rStyle w:val="Hypertextovodkaz"/>
+          <w:rStyle w:val="Hyperlink"/>
           <w:rFonts w:cstheme="minorHAnsi"/>
           <w:color w:val="0000FF"/>
           <w:sz w:val="18"/>
@@ -4269,7 +4241,7 @@
       <w:hyperlink r:id="rId30" w:history="1">
         <w:r>
           <w:rPr>
-            <w:rStyle w:val="Hypertextovodkaz"/>
+            <w:rStyle w:val="Hyperlink"/>
             <w:rFonts w:cstheme="minorHAnsi"/>
             <w:color w:val="0000FF"/>
             <w:sz w:val="18"/>
@@ -4282,7 +4254,7 @@
     </w:p>
     <w:p>
       <w:pPr>
-        <w:pStyle w:val="Odstavecseseznamem"/>
+        <w:pStyle w:val="ListParagraph"/>
         <w:numPr>
           <w:ilvl w:val="0"/>
           <w:numId w:val="1"/>
@@ -4290,7 +4262,7 @@
         <w:spacing w:after="0" w:line="240" w:lineRule="auto"/>
         <w:ind w:left="0"/>
         <w:rPr>
-          <w:rStyle w:val="Hypertextovodkaz"/>
+          <w:rStyle w:val="Hyperlink"/>
           <w:rFonts w:cstheme="minorHAnsi"/>
           <w:color w:val="0000FF"/>
           <w:sz w:val="18"/>
@@ -4301,7 +4273,7 @@
       <w:hyperlink r:id="rId31" w:history="1">
         <w:r>
           <w:rPr>
-            <w:rStyle w:val="Hypertextovodkaz"/>
+            <w:rStyle w:val="Hyperlink"/>
             <w:rFonts w:cstheme="minorHAnsi"/>
             <w:color w:val="0000FF"/>
             <w:sz w:val="18"/>
@@ -4314,7 +4286,7 @@
     </w:p>
     <w:p>
       <w:pPr>
-        <w:pStyle w:val="Odstavecseseznamem"/>
+        <w:pStyle w:val="ListParagraph"/>
         <w:numPr>
           <w:ilvl w:val="0"/>
           <w:numId w:val="1"/>
@@ -4322,7 +4294,7 @@
         <w:spacing w:after="0" w:line="240" w:lineRule="auto"/>
         <w:ind w:left="0"/>
         <w:rPr>
-          <w:rStyle w:val="Hypertextovodkaz"/>
+          <w:rStyle w:val="Hyperlink"/>
           <w:rFonts w:cstheme="minorHAnsi"/>
           <w:color w:val="0000FF"/>
           <w:sz w:val="18"/>
@@ -4333,7 +4305,7 @@
       <w:hyperlink r:id="rId32" w:history="1">
         <w:r>
           <w:rPr>
-            <w:rStyle w:val="Hypertextovodkaz"/>
+            <w:rStyle w:val="Hyperlink"/>
             <w:rFonts w:cstheme="minorHAnsi"/>
             <w:color w:val="0000FF"/>
             <w:sz w:val="18"/>
@@ -4346,7 +4318,7 @@
     </w:p>
     <w:p>
       <w:pPr>
-        <w:pStyle w:val="Odstavecseseznamem"/>
+        <w:pStyle w:val="ListParagraph"/>
         <w:numPr>
           <w:ilvl w:val="0"/>
           <w:numId w:val="1"/>
@@ -4354,7 +4326,7 @@
         <w:spacing w:after="0" w:line="240" w:lineRule="auto"/>
         <w:ind w:left="0"/>
         <w:rPr>
-          <w:rStyle w:val="Hypertextovodkaz"/>
+          <w:rStyle w:val="Hyperlink"/>
           <w:rFonts w:cstheme="minorHAnsi"/>
           <w:color w:val="0000FF"/>
           <w:sz w:val="18"/>
@@ -4365,7 +4337,7 @@
       <w:hyperlink r:id="rId33" w:history="1">
         <w:r>
           <w:rPr>
-            <w:rStyle w:val="Hypertextovodkaz"/>
+            <w:rStyle w:val="Hyperlink"/>
             <w:rFonts w:cstheme="minorHAnsi"/>
             <w:color w:val="0000FF"/>
             <w:sz w:val="18"/>
@@ -4378,7 +4350,7 @@
     </w:p>
     <w:p>
       <w:pPr>
-        <w:pStyle w:val="Odstavecseseznamem"/>
+        <w:pStyle w:val="ListParagraph"/>
         <w:numPr>
           <w:ilvl w:val="0"/>
           <w:numId w:val="1"/>
@@ -4386,7 +4358,7 @@
         <w:spacing w:after="0" w:line="240" w:lineRule="auto"/>
         <w:ind w:left="0"/>
         <w:rPr>
-          <w:rStyle w:val="Hypertextovodkaz"/>
+          <w:rStyle w:val="Hyperlink"/>
           <w:rFonts w:cstheme="minorHAnsi"/>
           <w:color w:val="0000FF"/>
           <w:sz w:val="18"/>
@@ -4397,7 +4369,7 @@
       <w:hyperlink r:id="rId34" w:history="1">
         <w:r>
           <w:rPr>
-            <w:rStyle w:val="Hypertextovodkaz"/>
+            <w:rStyle w:val="Hyperlink"/>
             <w:rFonts w:cstheme="minorHAnsi"/>
             <w:color w:val="0000FF"/>
             <w:sz w:val="18"/>
@@ -4410,7 +4382,7 @@
     </w:p>
     <w:p>
       <w:pPr>
-        <w:pStyle w:val="Odstavecseseznamem"/>
+        <w:pStyle w:val="ListParagraph"/>
         <w:numPr>
           <w:ilvl w:val="0"/>
           <w:numId w:val="1"/>
@@ -4418,7 +4390,7 @@
         <w:spacing w:after="0" w:line="240" w:lineRule="auto"/>
         <w:ind w:left="0"/>
         <w:rPr>
-          <w:rStyle w:val="Hypertextovodkaz"/>
+          <w:rStyle w:val="Hyperlink"/>
           <w:rFonts w:cstheme="minorHAnsi"/>
           <w:color w:val="0000FF"/>
           <w:sz w:val="18"/>
@@ -4429,7 +4401,7 @@
       <w:hyperlink r:id="rId35" w:history="1">
         <w:r>
           <w:rPr>
-            <w:rStyle w:val="Hypertextovodkaz"/>
+            <w:rStyle w:val="Hyperlink"/>
             <w:rFonts w:cstheme="minorHAnsi"/>
             <w:color w:val="0000FF"/>
             <w:sz w:val="18"/>
@@ -4448,12 +4420,8 @@
       </w:pPr>
     </w:p>
     <w:sectPr>
-      <w:headerReference w:type="even" r:id="rId36"/>
-      <w:headerReference w:type="default" r:id="rId37"/>
-      <w:footerReference w:type="even" r:id="rId38"/>
-      <w:footerReference w:type="default" r:id="rId39"/>
-      <w:headerReference w:type="first" r:id="rId40"/>
-      <w:footerReference w:type="first" r:id="rId41"/>
+      <w:headerReference w:type="default" r:id="rId36"/>
+      <w:footerReference w:type="default" r:id="rId37"/>
       <w:pgSz w:w="11906" w:h="16838"/>
       <w:pgMar w:top="1440" w:right="1440" w:bottom="1440" w:left="1440" w:header="708" w:footer="708" w:gutter="0"/>
       <w:cols w:space="708"/>
@@ -4490,16 +4458,6 @@
 
 <file path=word/footer1.xml><?xml version="1.0" encoding="utf-8"?>
 <w:ftr xmlns:wpc="http://schemas.microsoft.com/office/word/2010/wordprocessingCanvas" xmlns:cx="http://schemas.microsoft.com/office/drawing/2014/chartex" xmlns:cx1="http://schemas.microsoft.com/office/drawing/2015/9/8/chartex" xmlns:cx2="http://schemas.microsoft.com/office/drawing/2015/10/21/chartex" xmlns:cx3="http://schemas.microsoft.com/office/drawing/2016/5/9/chartex" xmlns:cx4="http://schemas.microsoft.com/office/drawing/2016/5/10/chartex" xmlns:cx5="http://schemas.microsoft.com/office/drawing/2016/5/11/chartex" xmlns:cx6="http://schemas.microsoft.com/office/drawing/2016/5/12/chartex" xmlns:cx7="http://schemas.microsoft.com/office/drawing/2016/5/13/chartex" xmlns:cx8="http://schemas.microsoft.com/office/drawing/2016/5/14/chartex" xmlns:mc="http://schemas.openxmlformats.org/markup-compatibility/2006" xmlns:aink="http://schemas.microsoft.com/office/drawing/2016/ink" xmlns:am3d="http://schemas.microsoft.com/office/drawing/2017/model3d" xmlns:o="urn:schemas-microsoft-com:office:office" xmlns:r="http://schemas.openxmlformats.org/officeDocument/2006/relationships" xmlns:m="http://schemas.openxmlformats.org/officeDocument/2006/math" xmlns:v="urn:schemas-microsoft-com:vml" xmlns:wp14="http://schemas.microsoft.com/office/word/2010/wordprocessingDrawing" xmlns:wp="http://schemas.openxmlformats.org/drawingml/2006/wordprocessingDrawing" xmlns:w10="urn:schemas-microsoft-com:office:word" xmlns:w="http://schemas.openxmlformats.org/wordprocessingml/2006/main" xmlns:w14="http://schemas.microsoft.com/office/word/2010/wordml" xmlns:w15="http://schemas.microsoft.com/office/word/2012/wordml" xmlns:w16cid="http://schemas.microsoft.com/office/word/2016/wordml/cid" xmlns:w16se="http://schemas.microsoft.com/office/word/2015/wordml/symex" xmlns:wpg="http://schemas.microsoft.com/office/word/2010/wordprocessingGroup" xmlns:wpi="http://schemas.microsoft.com/office/word/2010/wordprocessingInk" xmlns:wne="http://schemas.microsoft.com/office/word/2006/wordml" xmlns:wps="http://schemas.microsoft.com/office/word/2010/wordprocessingShape" mc:Ignorable="w14 w15 w16se w16cid wp14">
-  <w:p>
-    <w:pPr>
-      <w:pStyle w:val="Zpat"/>
-    </w:pPr>
-  </w:p>
-</w:ftr>
-</file>
-
-<file path=word/footer2.xml><?xml version="1.0" encoding="utf-8"?>
-<w:ftr xmlns:wpc="http://schemas.microsoft.com/office/word/2010/wordprocessingCanvas" xmlns:cx="http://schemas.microsoft.com/office/drawing/2014/chartex" xmlns:cx1="http://schemas.microsoft.com/office/drawing/2015/9/8/chartex" xmlns:cx2="http://schemas.microsoft.com/office/drawing/2015/10/21/chartex" xmlns:cx3="http://schemas.microsoft.com/office/drawing/2016/5/9/chartex" xmlns:cx4="http://schemas.microsoft.com/office/drawing/2016/5/10/chartex" xmlns:cx5="http://schemas.microsoft.com/office/drawing/2016/5/11/chartex" xmlns:cx6="http://schemas.microsoft.com/office/drawing/2016/5/12/chartex" xmlns:cx7="http://schemas.microsoft.com/office/drawing/2016/5/13/chartex" xmlns:cx8="http://schemas.microsoft.com/office/drawing/2016/5/14/chartex" xmlns:mc="http://schemas.openxmlformats.org/markup-compatibility/2006" xmlns:aink="http://schemas.microsoft.com/office/drawing/2016/ink" xmlns:am3d="http://schemas.microsoft.com/office/drawing/2017/model3d" xmlns:o="urn:schemas-microsoft-com:office:office" xmlns:r="http://schemas.openxmlformats.org/officeDocument/2006/relationships" xmlns:m="http://schemas.openxmlformats.org/officeDocument/2006/math" xmlns:v="urn:schemas-microsoft-com:vml" xmlns:wp14="http://schemas.microsoft.com/office/word/2010/wordprocessingDrawing" xmlns:wp="http://schemas.openxmlformats.org/drawingml/2006/wordprocessingDrawing" xmlns:w10="urn:schemas-microsoft-com:office:word" xmlns:w="http://schemas.openxmlformats.org/wordprocessingml/2006/main" xmlns:w14="http://schemas.microsoft.com/office/word/2010/wordml" xmlns:w15="http://schemas.microsoft.com/office/word/2012/wordml" xmlns:w16cid="http://schemas.microsoft.com/office/word/2016/wordml/cid" xmlns:w16se="http://schemas.microsoft.com/office/word/2015/wordml/symex" xmlns:wpg="http://schemas.microsoft.com/office/word/2010/wordprocessingGroup" xmlns:wpi="http://schemas.microsoft.com/office/word/2010/wordprocessingInk" xmlns:wne="http://schemas.microsoft.com/office/word/2006/wordml" xmlns:wps="http://schemas.microsoft.com/office/word/2010/wordprocessingShape" mc:Ignorable="w14 w15 w16se w16cid wp14">
   <w:sdt>
     <w:sdtPr>
       <w:id w:val="-196312063"/>
@@ -4508,10 +4466,11 @@
         <w:docPartUnique/>
       </w:docPartObj>
     </w:sdtPr>
+    <w:sdtEndPr/>
     <w:sdtContent>
       <w:p>
         <w:pPr>
-          <w:pStyle w:val="Zpat"/>
+          <w:pStyle w:val="Footer"/>
           <w:jc w:val="center"/>
         </w:pPr>
         <w:r>
@@ -4537,21 +4496,14 @@
           <w:t>Ondřej Sloup</w:t>
         </w:r>
         <w:r>
-          <w:t xml:space="preserve"> &amp; Kevin Kroupa</w:t>
+          <w:t>a,</w:t>
+        </w:r>
+        <w:r>
+          <w:t xml:space="preserve"> Kevin Kroupa</w:t>
         </w:r>
       </w:p>
     </w:sdtContent>
   </w:sdt>
-</w:ftr>
-</file>
-
-<file path=word/footer3.xml><?xml version="1.0" encoding="utf-8"?>
-<w:ftr xmlns:wpc="http://schemas.microsoft.com/office/word/2010/wordprocessingCanvas" xmlns:cx="http://schemas.microsoft.com/office/drawing/2014/chartex" xmlns:cx1="http://schemas.microsoft.com/office/drawing/2015/9/8/chartex" xmlns:cx2="http://schemas.microsoft.com/office/drawing/2015/10/21/chartex" xmlns:cx3="http://schemas.microsoft.com/office/drawing/2016/5/9/chartex" xmlns:cx4="http://schemas.microsoft.com/office/drawing/2016/5/10/chartex" xmlns:cx5="http://schemas.microsoft.com/office/drawing/2016/5/11/chartex" xmlns:cx6="http://schemas.microsoft.com/office/drawing/2016/5/12/chartex" xmlns:cx7="http://schemas.microsoft.com/office/drawing/2016/5/13/chartex" xmlns:cx8="http://schemas.microsoft.com/office/drawing/2016/5/14/chartex" xmlns:mc="http://schemas.openxmlformats.org/markup-compatibility/2006" xmlns:aink="http://schemas.microsoft.com/office/drawing/2016/ink" xmlns:am3d="http://schemas.microsoft.com/office/drawing/2017/model3d" xmlns:o="urn:schemas-microsoft-com:office:office" xmlns:r="http://schemas.openxmlformats.org/officeDocument/2006/relationships" xmlns:m="http://schemas.openxmlformats.org/officeDocument/2006/math" xmlns:v="urn:schemas-microsoft-com:vml" xmlns:wp14="http://schemas.microsoft.com/office/word/2010/wordprocessingDrawing" xmlns:wp="http://schemas.openxmlformats.org/drawingml/2006/wordprocessingDrawing" xmlns:w10="urn:schemas-microsoft-com:office:word" xmlns:w="http://schemas.openxmlformats.org/wordprocessingml/2006/main" xmlns:w14="http://schemas.microsoft.com/office/word/2010/wordml" xmlns:w15="http://schemas.microsoft.com/office/word/2012/wordml" xmlns:w16cid="http://schemas.microsoft.com/office/word/2016/wordml/cid" xmlns:w16se="http://schemas.microsoft.com/office/word/2015/wordml/symex" xmlns:wpg="http://schemas.microsoft.com/office/word/2010/wordprocessingGroup" xmlns:wpi="http://schemas.microsoft.com/office/word/2010/wordprocessingInk" xmlns:wne="http://schemas.microsoft.com/office/word/2006/wordml" xmlns:wps="http://schemas.microsoft.com/office/word/2010/wordprocessingShape" mc:Ignorable="w14 w15 w16se w16cid wp14">
-  <w:p>
-    <w:pPr>
-      <w:pStyle w:val="Zpat"/>
-    </w:pPr>
-  </w:p>
 </w:ftr>
 </file>
 
@@ -4584,17 +4536,7 @@
 <w:hdr xmlns:wpc="http://schemas.microsoft.com/office/word/2010/wordprocessingCanvas" xmlns:cx="http://schemas.microsoft.com/office/drawing/2014/chartex" xmlns:cx1="http://schemas.microsoft.com/office/drawing/2015/9/8/chartex" xmlns:cx2="http://schemas.microsoft.com/office/drawing/2015/10/21/chartex" xmlns:cx3="http://schemas.microsoft.com/office/drawing/2016/5/9/chartex" xmlns:cx4="http://schemas.microsoft.com/office/drawing/2016/5/10/chartex" xmlns:cx5="http://schemas.microsoft.com/office/drawing/2016/5/11/chartex" xmlns:cx6="http://schemas.microsoft.com/office/drawing/2016/5/12/chartex" xmlns:cx7="http://schemas.microsoft.com/office/drawing/2016/5/13/chartex" xmlns:cx8="http://schemas.microsoft.com/office/drawing/2016/5/14/chartex" xmlns:mc="http://schemas.openxmlformats.org/markup-compatibility/2006" xmlns:aink="http://schemas.microsoft.com/office/drawing/2016/ink" xmlns:am3d="http://schemas.microsoft.com/office/drawing/2017/model3d" xmlns:o="urn:schemas-microsoft-com:office:office" xmlns:r="http://schemas.openxmlformats.org/officeDocument/2006/relationships" xmlns:m="http://schemas.openxmlformats.org/officeDocument/2006/math" xmlns:v="urn:schemas-microsoft-com:vml" xmlns:wp14="http://schemas.microsoft.com/office/word/2010/wordprocessingDrawing" xmlns:wp="http://schemas.openxmlformats.org/drawingml/2006/wordprocessingDrawing" xmlns:w10="urn:schemas-microsoft-com:office:word" xmlns:w="http://schemas.openxmlformats.org/wordprocessingml/2006/main" xmlns:w14="http://schemas.microsoft.com/office/word/2010/wordml" xmlns:w15="http://schemas.microsoft.com/office/word/2012/wordml" xmlns:w16cid="http://schemas.microsoft.com/office/word/2016/wordml/cid" xmlns:w16se="http://schemas.microsoft.com/office/word/2015/wordml/symex" xmlns:wpg="http://schemas.microsoft.com/office/word/2010/wordprocessingGroup" xmlns:wpi="http://schemas.microsoft.com/office/word/2010/wordprocessingInk" xmlns:wne="http://schemas.microsoft.com/office/word/2006/wordml" xmlns:wps="http://schemas.microsoft.com/office/word/2010/wordprocessingShape" mc:Ignorable="w14 w15 w16se w16cid wp14">
   <w:p>
     <w:pPr>
-      <w:pStyle w:val="Zhlav"/>
-    </w:pPr>
-  </w:p>
-</w:hdr>
-</file>
-
-<file path=word/header2.xml><?xml version="1.0" encoding="utf-8"?>
-<w:hdr xmlns:wpc="http://schemas.microsoft.com/office/word/2010/wordprocessingCanvas" xmlns:cx="http://schemas.microsoft.com/office/drawing/2014/chartex" xmlns:cx1="http://schemas.microsoft.com/office/drawing/2015/9/8/chartex" xmlns:cx2="http://schemas.microsoft.com/office/drawing/2015/10/21/chartex" xmlns:cx3="http://schemas.microsoft.com/office/drawing/2016/5/9/chartex" xmlns:cx4="http://schemas.microsoft.com/office/drawing/2016/5/10/chartex" xmlns:cx5="http://schemas.microsoft.com/office/drawing/2016/5/11/chartex" xmlns:cx6="http://schemas.microsoft.com/office/drawing/2016/5/12/chartex" xmlns:cx7="http://schemas.microsoft.com/office/drawing/2016/5/13/chartex" xmlns:cx8="http://schemas.microsoft.com/office/drawing/2016/5/14/chartex" xmlns:mc="http://schemas.openxmlformats.org/markup-compatibility/2006" xmlns:aink="http://schemas.microsoft.com/office/drawing/2016/ink" xmlns:am3d="http://schemas.microsoft.com/office/drawing/2017/model3d" xmlns:o="urn:schemas-microsoft-com:office:office" xmlns:r="http://schemas.openxmlformats.org/officeDocument/2006/relationships" xmlns:m="http://schemas.openxmlformats.org/officeDocument/2006/math" xmlns:v="urn:schemas-microsoft-com:vml" xmlns:wp14="http://schemas.microsoft.com/office/word/2010/wordprocessingDrawing" xmlns:wp="http://schemas.openxmlformats.org/drawingml/2006/wordprocessingDrawing" xmlns:w10="urn:schemas-microsoft-com:office:word" xmlns:w="http://schemas.openxmlformats.org/wordprocessingml/2006/main" xmlns:w14="http://schemas.microsoft.com/office/word/2010/wordml" xmlns:w15="http://schemas.microsoft.com/office/word/2012/wordml" xmlns:w16cid="http://schemas.microsoft.com/office/word/2016/wordml/cid" xmlns:w16se="http://schemas.microsoft.com/office/word/2015/wordml/symex" xmlns:wpg="http://schemas.microsoft.com/office/word/2010/wordprocessingGroup" xmlns:wpi="http://schemas.microsoft.com/office/word/2010/wordprocessingInk" xmlns:wne="http://schemas.microsoft.com/office/word/2006/wordml" xmlns:wps="http://schemas.microsoft.com/office/word/2010/wordprocessingShape" mc:Ignorable="w14 w15 w16se w16cid wp14">
-  <w:p>
-    <w:pPr>
-      <w:pStyle w:val="Zhlav"/>
+      <w:pStyle w:val="Header"/>
     </w:pPr>
     <w:r>
       <w:rPr>
@@ -4622,18 +4564,6 @@
       <w:tab/>
       <w:t>05/03/19</w:t>
     </w:r>
-    <w:bookmarkStart w:id="26" w:name="_GoBack"/>
-    <w:bookmarkEnd w:id="26"/>
-  </w:p>
-</w:hdr>
-</file>
-
-<file path=word/header3.xml><?xml version="1.0" encoding="utf-8"?>
-<w:hdr xmlns:wpc="http://schemas.microsoft.com/office/word/2010/wordprocessingCanvas" xmlns:cx="http://schemas.microsoft.com/office/drawing/2014/chartex" xmlns:cx1="http://schemas.microsoft.com/office/drawing/2015/9/8/chartex" xmlns:cx2="http://schemas.microsoft.com/office/drawing/2015/10/21/chartex" xmlns:cx3="http://schemas.microsoft.com/office/drawing/2016/5/9/chartex" xmlns:cx4="http://schemas.microsoft.com/office/drawing/2016/5/10/chartex" xmlns:cx5="http://schemas.microsoft.com/office/drawing/2016/5/11/chartex" xmlns:cx6="http://schemas.microsoft.com/office/drawing/2016/5/12/chartex" xmlns:cx7="http://schemas.microsoft.com/office/drawing/2016/5/13/chartex" xmlns:cx8="http://schemas.microsoft.com/office/drawing/2016/5/14/chartex" xmlns:mc="http://schemas.openxmlformats.org/markup-compatibility/2006" xmlns:aink="http://schemas.microsoft.com/office/drawing/2016/ink" xmlns:am3d="http://schemas.microsoft.com/office/drawing/2017/model3d" xmlns:o="urn:schemas-microsoft-com:office:office" xmlns:r="http://schemas.openxmlformats.org/officeDocument/2006/relationships" xmlns:m="http://schemas.openxmlformats.org/officeDocument/2006/math" xmlns:v="urn:schemas-microsoft-com:vml" xmlns:wp14="http://schemas.microsoft.com/office/word/2010/wordprocessingDrawing" xmlns:wp="http://schemas.openxmlformats.org/drawingml/2006/wordprocessingDrawing" xmlns:w10="urn:schemas-microsoft-com:office:word" xmlns:w="http://schemas.openxmlformats.org/wordprocessingml/2006/main" xmlns:w14="http://schemas.microsoft.com/office/word/2010/wordml" xmlns:w15="http://schemas.microsoft.com/office/word/2012/wordml" xmlns:w16cid="http://schemas.microsoft.com/office/word/2016/wordml/cid" xmlns:w16se="http://schemas.microsoft.com/office/word/2015/wordml/symex" xmlns:wpg="http://schemas.microsoft.com/office/word/2010/wordprocessingGroup" xmlns:wpi="http://schemas.microsoft.com/office/word/2010/wordprocessingInk" xmlns:wne="http://schemas.microsoft.com/office/word/2006/wordml" xmlns:wps="http://schemas.microsoft.com/office/word/2010/wordprocessingShape" mc:Ignorable="w14 w15 w16se w16cid wp14">
-  <w:p>
-    <w:pPr>
-      <w:pStyle w:val="Zhlav"/>
-    </w:pPr>
   </w:p>
 </w:hdr>
 </file>
@@ -7045,7 +6975,7 @@
       </w:pPr>
     </w:pPrDefault>
   </w:docDefaults>
-  <w:latentStyles w:defLockedState="0" w:defUIPriority="99" w:defSemiHidden="0" w:defUnhideWhenUsed="0" w:defQFormat="0" w:count="375">
+  <w:latentStyles w:defLockedState="0" w:defUIPriority="99" w:defSemiHidden="0" w:defUnhideWhenUsed="0" w:defQFormat="0" w:count="376">
     <w:lsdException w:name="Normal" w:uiPriority="0" w:qFormat="1"/>
     <w:lsdException w:name="heading 1" w:uiPriority="9" w:qFormat="1"/>
     <w:lsdException w:name="heading 2" w:semiHidden="1" w:uiPriority="9" w:unhideWhenUsed="1" w:qFormat="1"/>
@@ -7151,7 +7081,6 @@
     <w:lsdException w:name="HTML Sample" w:semiHidden="1" w:unhideWhenUsed="1"/>
     <w:lsdException w:name="HTML Typewriter" w:semiHidden="1" w:unhideWhenUsed="1"/>
     <w:lsdException w:name="HTML Variable" w:semiHidden="1" w:unhideWhenUsed="1"/>
-    <w:lsdException w:name="Normal Table" w:semiHidden="1" w:unhideWhenUsed="1"/>
     <w:lsdException w:name="annotation subject" w:semiHidden="1" w:unhideWhenUsed="1"/>
     <w:lsdException w:name="No List" w:semiHidden="1" w:unhideWhenUsed="1"/>
     <w:lsdException w:name="Outline List 1" w:semiHidden="1" w:unhideWhenUsed="1"/>
@@ -7198,10 +7127,8 @@
     <w:lsdException w:name="Table Subtle 2" w:semiHidden="1" w:unhideWhenUsed="1"/>
     <w:lsdException w:name="Table Web 1" w:semiHidden="1" w:unhideWhenUsed="1"/>
     <w:lsdException w:name="Table Web 2" w:semiHidden="1" w:unhideWhenUsed="1"/>
-    <w:lsdException w:name="Table Web 3" w:semiHidden="1" w:unhideWhenUsed="1"/>
     <w:lsdException w:name="Balloon Text" w:semiHidden="1" w:unhideWhenUsed="1"/>
     <w:lsdException w:name="Table Grid" w:uiPriority="39"/>
-    <w:lsdException w:name="Table Theme" w:semiHidden="1" w:unhideWhenUsed="1"/>
     <w:lsdException w:name="Placeholder Text" w:semiHidden="1"/>
     <w:lsdException w:name="No Spacing" w:uiPriority="1" w:qFormat="1"/>
     <w:lsdException w:name="Light Shading" w:uiPriority="60"/>
@@ -7421,8 +7348,9 @@
     <w:lsdException w:name="Smart Hyperlink" w:semiHidden="1" w:unhideWhenUsed="1"/>
     <w:lsdException w:name="Hashtag" w:semiHidden="1" w:unhideWhenUsed="1"/>
     <w:lsdException w:name="Unresolved Mention" w:semiHidden="1" w:unhideWhenUsed="1"/>
+    <w:lsdException w:name="Smart Link" w:semiHidden="1" w:unhideWhenUsed="1"/>
   </w:latentStyles>
-  <w:style w:type="paragraph" w:default="1" w:styleId="Normln">
+  <w:style w:type="paragraph" w:default="1" w:styleId="Normal">
     <w:name w:val="Normal"/>
     <w:qFormat/>
     <w:rsid w:val="00D47F3C"/>
@@ -7430,11 +7358,11 @@
       <w:lang w:val="cs-CZ"/>
     </w:rPr>
   </w:style>
-  <w:style w:type="paragraph" w:styleId="Nadpis1">
+  <w:style w:type="paragraph" w:styleId="Heading1">
     <w:name w:val="heading 1"/>
-    <w:basedOn w:val="Normln"/>
-    <w:next w:val="Normln"/>
-    <w:link w:val="Nadpis1Char"/>
+    <w:basedOn w:val="Normal"/>
+    <w:next w:val="Normal"/>
+    <w:link w:val="Heading1Char"/>
     <w:uiPriority w:val="9"/>
     <w:qFormat/>
     <w:rsid w:val="00D47F3C"/>
@@ -7451,11 +7379,11 @@
       <w:szCs w:val="32"/>
     </w:rPr>
   </w:style>
-  <w:style w:type="paragraph" w:styleId="Nadpis2">
+  <w:style w:type="paragraph" w:styleId="Heading2">
     <w:name w:val="heading 2"/>
-    <w:basedOn w:val="Normln"/>
-    <w:next w:val="Normln"/>
-    <w:link w:val="Nadpis2Char"/>
+    <w:basedOn w:val="Normal"/>
+    <w:next w:val="Normal"/>
+    <w:link w:val="Heading2Char"/>
     <w:uiPriority w:val="9"/>
     <w:unhideWhenUsed/>
     <w:qFormat/>
@@ -7473,11 +7401,11 @@
       <w:szCs w:val="26"/>
     </w:rPr>
   </w:style>
-  <w:style w:type="paragraph" w:styleId="Nadpis3">
+  <w:style w:type="paragraph" w:styleId="Heading3">
     <w:name w:val="heading 3"/>
-    <w:basedOn w:val="Normln"/>
-    <w:next w:val="Normln"/>
-    <w:link w:val="Nadpis3Char"/>
+    <w:basedOn w:val="Normal"/>
+    <w:next w:val="Normal"/>
+    <w:link w:val="Heading3Char"/>
     <w:uiPriority w:val="9"/>
     <w:unhideWhenUsed/>
     <w:qFormat/>
@@ -7495,11 +7423,11 @@
       <w:szCs w:val="24"/>
     </w:rPr>
   </w:style>
-  <w:style w:type="paragraph" w:styleId="Nadpis4">
+  <w:style w:type="paragraph" w:styleId="Heading4">
     <w:name w:val="heading 4"/>
-    <w:basedOn w:val="Normln"/>
-    <w:next w:val="Normln"/>
-    <w:link w:val="Nadpis4Char"/>
+    <w:basedOn w:val="Normal"/>
+    <w:next w:val="Normal"/>
+    <w:link w:val="Heading4Char"/>
     <w:uiPriority w:val="9"/>
     <w:unhideWhenUsed/>
     <w:qFormat/>
@@ -7517,13 +7445,13 @@
       <w:color w:val="2F5496" w:themeColor="accent1" w:themeShade="BF"/>
     </w:rPr>
   </w:style>
-  <w:style w:type="character" w:default="1" w:styleId="Standardnpsmoodstavce">
+  <w:style w:type="character" w:default="1" w:styleId="DefaultParagraphFont">
     <w:name w:val="Default Paragraph Font"/>
     <w:uiPriority w:val="1"/>
     <w:semiHidden/>
     <w:unhideWhenUsed/>
   </w:style>
-  <w:style w:type="table" w:default="1" w:styleId="Normlntabulka">
+  <w:style w:type="table" w:default="1" w:styleId="TableNormal">
     <w:name w:val="Normal Table"/>
     <w:uiPriority w:val="99"/>
     <w:semiHidden/>
@@ -7538,16 +7466,16 @@
       </w:tblCellMar>
     </w:tblPr>
   </w:style>
-  <w:style w:type="numbering" w:default="1" w:styleId="Bezseznamu">
+  <w:style w:type="numbering" w:default="1" w:styleId="NoList">
     <w:name w:val="No List"/>
     <w:uiPriority w:val="99"/>
     <w:semiHidden/>
     <w:unhideWhenUsed/>
   </w:style>
-  <w:style w:type="character" w:customStyle="1" w:styleId="Nadpis4Char">
-    <w:name w:val="Nadpis 4 Char"/>
-    <w:basedOn w:val="Standardnpsmoodstavce"/>
-    <w:link w:val="Nadpis4"/>
+  <w:style w:type="character" w:customStyle="1" w:styleId="Heading4Char">
+    <w:name w:val="Heading 4 Char"/>
+    <w:basedOn w:val="DefaultParagraphFont"/>
+    <w:link w:val="Heading4"/>
     <w:uiPriority w:val="9"/>
     <w:rsid w:val="00D47F3C"/>
     <w:rPr>
@@ -7558,11 +7486,11 @@
       <w:lang w:val="cs-CZ"/>
     </w:rPr>
   </w:style>
-  <w:style w:type="paragraph" w:styleId="Nzev">
+  <w:style w:type="paragraph" w:styleId="Title">
     <w:name w:val="Title"/>
-    <w:basedOn w:val="Normln"/>
-    <w:next w:val="Normln"/>
-    <w:link w:val="NzevChar"/>
+    <w:basedOn w:val="Normal"/>
+    <w:next w:val="Normal"/>
+    <w:link w:val="TitleChar"/>
     <w:uiPriority w:val="10"/>
     <w:qFormat/>
     <w:rsid w:val="00D47F3C"/>
@@ -7578,10 +7506,10 @@
       <w:szCs w:val="56"/>
     </w:rPr>
   </w:style>
-  <w:style w:type="character" w:customStyle="1" w:styleId="NzevChar">
-    <w:name w:val="Název Char"/>
-    <w:basedOn w:val="Standardnpsmoodstavce"/>
-    <w:link w:val="Nzev"/>
+  <w:style w:type="character" w:customStyle="1" w:styleId="TitleChar">
+    <w:name w:val="Title Char"/>
+    <w:basedOn w:val="DefaultParagraphFont"/>
+    <w:link w:val="Title"/>
     <w:uiPriority w:val="10"/>
     <w:rsid w:val="00D47F3C"/>
     <w:rPr>
@@ -7593,10 +7521,10 @@
       <w:lang w:val="cs-CZ"/>
     </w:rPr>
   </w:style>
-  <w:style w:type="paragraph" w:styleId="Bezmezer">
+  <w:style w:type="paragraph" w:styleId="NoSpacing">
     <w:name w:val="No Spacing"/>
     <w:aliases w:val="header"/>
-    <w:link w:val="BezmezerChar"/>
+    <w:link w:val="NoSpacingChar"/>
     <w:uiPriority w:val="1"/>
     <w:qFormat/>
     <w:rsid w:val="00D47F3C"/>
@@ -7607,10 +7535,10 @@
       <w:lang w:val="cs-CZ"/>
     </w:rPr>
   </w:style>
-  <w:style w:type="character" w:customStyle="1" w:styleId="Nadpis1Char">
-    <w:name w:val="Nadpis 1 Char"/>
-    <w:basedOn w:val="Standardnpsmoodstavce"/>
-    <w:link w:val="Nadpis1"/>
+  <w:style w:type="character" w:customStyle="1" w:styleId="Heading1Char">
+    <w:name w:val="Heading 1 Char"/>
+    <w:basedOn w:val="DefaultParagraphFont"/>
+    <w:link w:val="Heading1"/>
     <w:uiPriority w:val="9"/>
     <w:rsid w:val="00D47F3C"/>
     <w:rPr>
@@ -7621,9 +7549,9 @@
       <w:lang w:val="cs-CZ"/>
     </w:rPr>
   </w:style>
-  <w:style w:type="paragraph" w:styleId="Odstavecseseznamem">
+  <w:style w:type="paragraph" w:styleId="ListParagraph">
     <w:name w:val="List Paragraph"/>
-    <w:basedOn w:val="Normln"/>
+    <w:basedOn w:val="Normal"/>
     <w:uiPriority w:val="34"/>
     <w:qFormat/>
     <w:rsid w:val="005E26DB"/>
@@ -7635,9 +7563,9 @@
       <w:lang w:val="en-US"/>
     </w:rPr>
   </w:style>
-  <w:style w:type="character" w:styleId="Hypertextovodkaz">
+  <w:style w:type="character" w:styleId="Hyperlink">
     <w:name w:val="Hyperlink"/>
-    <w:basedOn w:val="Standardnpsmoodstavce"/>
+    <w:basedOn w:val="DefaultParagraphFont"/>
     <w:uiPriority w:val="99"/>
     <w:unhideWhenUsed/>
     <w:rsid w:val="005E26DB"/>
@@ -7646,10 +7574,10 @@
       <w:u w:val="single"/>
     </w:rPr>
   </w:style>
-  <w:style w:type="character" w:customStyle="1" w:styleId="Nadpis2Char">
-    <w:name w:val="Nadpis 2 Char"/>
-    <w:basedOn w:val="Standardnpsmoodstavce"/>
-    <w:link w:val="Nadpis2"/>
+  <w:style w:type="character" w:customStyle="1" w:styleId="Heading2Char">
+    <w:name w:val="Heading 2 Char"/>
+    <w:basedOn w:val="DefaultParagraphFont"/>
+    <w:link w:val="Heading2"/>
     <w:uiPriority w:val="9"/>
     <w:rsid w:val="00F35B55"/>
     <w:rPr>
@@ -7660,10 +7588,10 @@
       <w:lang w:val="cs-CZ"/>
     </w:rPr>
   </w:style>
-  <w:style w:type="character" w:customStyle="1" w:styleId="Nadpis3Char">
-    <w:name w:val="Nadpis 3 Char"/>
-    <w:basedOn w:val="Standardnpsmoodstavce"/>
-    <w:link w:val="Nadpis3"/>
+  <w:style w:type="character" w:customStyle="1" w:styleId="Heading3Char">
+    <w:name w:val="Heading 3 Char"/>
+    <w:basedOn w:val="DefaultParagraphFont"/>
+    <w:link w:val="Heading3"/>
     <w:uiPriority w:val="9"/>
     <w:rsid w:val="00F35B55"/>
     <w:rPr>
@@ -7674,21 +7602,21 @@
       <w:lang w:val="cs-CZ"/>
     </w:rPr>
   </w:style>
-  <w:style w:type="character" w:customStyle="1" w:styleId="BezmezerChar">
-    <w:name w:val="Bez mezer Char"/>
+  <w:style w:type="character" w:customStyle="1" w:styleId="NoSpacingChar">
+    <w:name w:val="No Spacing Char"/>
     <w:aliases w:val="header Char"/>
-    <w:basedOn w:val="Standardnpsmoodstavce"/>
-    <w:link w:val="Bezmezer"/>
+    <w:basedOn w:val="DefaultParagraphFont"/>
+    <w:link w:val="NoSpacing"/>
     <w:uiPriority w:val="1"/>
     <w:rsid w:val="005619DB"/>
     <w:rPr>
       <w:lang w:val="cs-CZ"/>
     </w:rPr>
   </w:style>
-  <w:style w:type="paragraph" w:styleId="Zhlav">
+  <w:style w:type="paragraph" w:styleId="Header">
     <w:name w:val="header"/>
-    <w:basedOn w:val="Normln"/>
-    <w:link w:val="ZhlavChar"/>
+    <w:basedOn w:val="Normal"/>
+    <w:link w:val="HeaderChar"/>
     <w:uiPriority w:val="99"/>
     <w:unhideWhenUsed/>
     <w:rsid w:val="00A8379D"/>
@@ -7700,20 +7628,20 @@
       <w:spacing w:after="0" w:line="240" w:lineRule="auto"/>
     </w:pPr>
   </w:style>
-  <w:style w:type="character" w:customStyle="1" w:styleId="ZhlavChar">
-    <w:name w:val="Záhlaví Char"/>
-    <w:basedOn w:val="Standardnpsmoodstavce"/>
-    <w:link w:val="Zhlav"/>
+  <w:style w:type="character" w:customStyle="1" w:styleId="HeaderChar">
+    <w:name w:val="Header Char"/>
+    <w:basedOn w:val="DefaultParagraphFont"/>
+    <w:link w:val="Header"/>
     <w:uiPriority w:val="99"/>
     <w:rsid w:val="00A8379D"/>
     <w:rPr>
       <w:lang w:val="cs-CZ"/>
     </w:rPr>
   </w:style>
-  <w:style w:type="paragraph" w:styleId="Zpat">
+  <w:style w:type="paragraph" w:styleId="Footer">
     <w:name w:val="footer"/>
-    <w:basedOn w:val="Normln"/>
-    <w:link w:val="ZpatChar"/>
+    <w:basedOn w:val="Normal"/>
+    <w:link w:val="FooterChar"/>
     <w:uiPriority w:val="99"/>
     <w:unhideWhenUsed/>
     <w:rsid w:val="00A8379D"/>
@@ -7725,10 +7653,10 @@
       <w:spacing w:after="0" w:line="240" w:lineRule="auto"/>
     </w:pPr>
   </w:style>
-  <w:style w:type="character" w:customStyle="1" w:styleId="ZpatChar">
-    <w:name w:val="Zápatí Char"/>
-    <w:basedOn w:val="Standardnpsmoodstavce"/>
-    <w:link w:val="Zpat"/>
+  <w:style w:type="character" w:customStyle="1" w:styleId="FooterChar">
+    <w:name w:val="Footer Char"/>
+    <w:basedOn w:val="DefaultParagraphFont"/>
+    <w:link w:val="Footer"/>
     <w:uiPriority w:val="99"/>
     <w:rsid w:val="00A8379D"/>
     <w:rPr>

</xml_diff>